<commit_message>
mengganti huruf besar Git menjadi huruf kecil git
</commit_message>
<xml_diff>
--- a/Rangkuman Belajar Git & GitHub.docx
+++ b/Rangkuman Belajar Git & GitHub.docx
@@ -6121,7 +6121,17 @@
           <w:sz w:val="24"/>
           <w:szCs w:val="24"/>
         </w:rPr>
-        <w:t>Git remote</w:t>
+        <w:t>g</w:t>
+      </w:r>
+      <w:r>
+        <w:rPr>
+          <w:b/>
+          <w:bCs/>
+          <w:color w:val="0070C0"/>
+          <w:sz w:val="24"/>
+          <w:szCs w:val="24"/>
+        </w:rPr>
+        <w:t>it remote</w:t>
       </w:r>
       <w:r>
         <w:rPr>
@@ -6147,7 +6157,17 @@
           <w:sz w:val="24"/>
           <w:szCs w:val="24"/>
         </w:rPr>
-        <w:t>Git remote -v</w:t>
+        <w:t>g</w:t>
+      </w:r>
+      <w:r>
+        <w:rPr>
+          <w:b/>
+          <w:bCs/>
+          <w:color w:val="0070C0"/>
+          <w:sz w:val="24"/>
+          <w:szCs w:val="24"/>
+        </w:rPr>
+        <w:t>it remote -v</w:t>
       </w:r>
       <w:r>
         <w:rPr>
@@ -6864,7 +6884,18 @@
           <w:sz w:val="24"/>
           <w:szCs w:val="24"/>
         </w:rPr>
-        <w:t>Git push</w:t>
+        <w:t>g</w:t>
+      </w:r>
+      <w:r>
+        <w:rPr>
+          <w:rFonts w:cstheme="minorHAnsi"/>
+          <w:b/>
+          <w:bCs/>
+          <w:color w:val="0070C0"/>
+          <w:sz w:val="24"/>
+          <w:szCs w:val="24"/>
+        </w:rPr>
+        <w:t>it push</w:t>
       </w:r>
     </w:p>
     <w:p>
@@ -7120,7 +7151,17 @@
           <w:sz w:val="24"/>
           <w:szCs w:val="24"/>
         </w:rPr>
-        <w:t>Git status</w:t>
+        <w:t>g</w:t>
+      </w:r>
+      <w:r>
+        <w:rPr>
+          <w:b/>
+          <w:bCs/>
+          <w:color w:val="0070C0"/>
+          <w:sz w:val="24"/>
+          <w:szCs w:val="24"/>
+        </w:rPr>
+        <w:t>it status</w:t>
       </w:r>
     </w:p>
     <w:p>
@@ -7194,7 +7235,17 @@
           <w:sz w:val="24"/>
           <w:szCs w:val="24"/>
         </w:rPr>
-        <w:t>graph</w:t>
+        <w:t>g</w:t>
+      </w:r>
+      <w:r>
+        <w:rPr>
+          <w:b/>
+          <w:bCs/>
+          <w:color w:val="0070C0"/>
+          <w:sz w:val="24"/>
+          <w:szCs w:val="24"/>
+        </w:rPr>
+        <w:t>raph</w:t>
       </w:r>
     </w:p>
     <w:p>
@@ -7497,7 +7548,17 @@
           <w:sz w:val="24"/>
           <w:szCs w:val="24"/>
         </w:rPr>
-        <w:t>Mkdir</w:t>
+        <w:t>m</w:t>
+      </w:r>
+      <w:r>
+        <w:rPr>
+          <w:b/>
+          <w:bCs/>
+          <w:color w:val="0070C0"/>
+          <w:sz w:val="24"/>
+          <w:szCs w:val="24"/>
+        </w:rPr>
+        <w:t>kdir</w:t>
       </w:r>
       <w:r>
         <w:rPr>
@@ -7539,7 +7600,17 @@
           <w:sz w:val="24"/>
           <w:szCs w:val="24"/>
         </w:rPr>
-        <w:t>Cd</w:t>
+        <w:t>c</w:t>
+      </w:r>
+      <w:r>
+        <w:rPr>
+          <w:b/>
+          <w:bCs/>
+          <w:color w:val="0070C0"/>
+          <w:sz w:val="24"/>
+          <w:szCs w:val="24"/>
+        </w:rPr>
+        <w:t>d</w:t>
       </w:r>
       <w:r>
         <w:rPr>
@@ -7568,7 +7639,17 @@
           <w:sz w:val="24"/>
           <w:szCs w:val="24"/>
         </w:rPr>
-        <w:t>Git init</w:t>
+        <w:t>g</w:t>
+      </w:r>
+      <w:r>
+        <w:rPr>
+          <w:b/>
+          <w:bCs/>
+          <w:color w:val="0070C0"/>
+          <w:sz w:val="24"/>
+          <w:szCs w:val="24"/>
+        </w:rPr>
+        <w:t>it init</w:t>
       </w:r>
     </w:p>
     <w:p>
@@ -7637,7 +7718,17 @@
           <w:sz w:val="24"/>
           <w:szCs w:val="24"/>
         </w:rPr>
-        <w:t>Ls</w:t>
+        <w:t>l</w:t>
+      </w:r>
+      <w:r>
+        <w:rPr>
+          <w:b/>
+          <w:bCs/>
+          <w:color w:val="0070C0"/>
+          <w:sz w:val="24"/>
+          <w:szCs w:val="24"/>
+        </w:rPr>
+        <w:t>s</w:t>
       </w:r>
       <w:r>
         <w:rPr>
@@ -7673,29 +7764,49 @@
           <w:sz w:val="24"/>
           <w:szCs w:val="24"/>
         </w:rPr>
-        <w:t>Git status</w:t>
-      </w:r>
-    </w:p>
-    <w:p>
-      <w:pPr>
-        <w:spacing w:after="0"/>
-        <w:rPr>
-          <w:b/>
-          <w:bCs/>
-          <w:color w:val="0070C0"/>
-          <w:sz w:val="24"/>
-          <w:szCs w:val="24"/>
-        </w:rPr>
-      </w:pPr>
-      <w:r>
-        <w:rPr>
-          <w:b/>
-          <w:bCs/>
-          <w:color w:val="0070C0"/>
-          <w:sz w:val="24"/>
-          <w:szCs w:val="24"/>
-        </w:rPr>
-        <w:t xml:space="preserve">Git </w:t>
+        <w:t>g</w:t>
+      </w:r>
+      <w:r>
+        <w:rPr>
+          <w:b/>
+          <w:bCs/>
+          <w:color w:val="0070C0"/>
+          <w:sz w:val="24"/>
+          <w:szCs w:val="24"/>
+        </w:rPr>
+        <w:t>it status</w:t>
+      </w:r>
+    </w:p>
+    <w:p>
+      <w:pPr>
+        <w:spacing w:after="0"/>
+        <w:rPr>
+          <w:b/>
+          <w:bCs/>
+          <w:color w:val="0070C0"/>
+          <w:sz w:val="24"/>
+          <w:szCs w:val="24"/>
+        </w:rPr>
+      </w:pPr>
+      <w:r>
+        <w:rPr>
+          <w:b/>
+          <w:bCs/>
+          <w:color w:val="0070C0"/>
+          <w:sz w:val="24"/>
+          <w:szCs w:val="24"/>
+        </w:rPr>
+        <w:t>g</w:t>
+      </w:r>
+      <w:r>
+        <w:rPr>
+          <w:b/>
+          <w:bCs/>
+          <w:color w:val="0070C0"/>
+          <w:sz w:val="24"/>
+          <w:szCs w:val="24"/>
+        </w:rPr>
+        <w:t xml:space="preserve">it </w:t>
       </w:r>
       <w:proofErr w:type="gramStart"/>
       <w:r>
@@ -7729,51 +7840,81 @@
           <w:sz w:val="24"/>
           <w:szCs w:val="24"/>
         </w:rPr>
-        <w:t>Git commit -m “menambahkan file index.html”</w:t>
-      </w:r>
-    </w:p>
-    <w:p>
-      <w:pPr>
-        <w:spacing w:after="0"/>
-        <w:rPr>
-          <w:b/>
-          <w:bCs/>
-          <w:color w:val="0070C0"/>
-          <w:sz w:val="24"/>
-          <w:szCs w:val="24"/>
-        </w:rPr>
-      </w:pPr>
-      <w:r>
-        <w:rPr>
-          <w:b/>
-          <w:bCs/>
-          <w:color w:val="0070C0"/>
-          <w:sz w:val="24"/>
-          <w:szCs w:val="24"/>
-        </w:rPr>
-        <w:t>Graph</w:t>
-      </w:r>
-    </w:p>
-    <w:p>
-      <w:pPr>
-        <w:spacing w:after="0"/>
-        <w:rPr>
-          <w:b/>
-          <w:bCs/>
-          <w:color w:val="0070C0"/>
-          <w:sz w:val="24"/>
-          <w:szCs w:val="24"/>
-        </w:rPr>
-      </w:pPr>
-      <w:r>
-        <w:rPr>
-          <w:b/>
-          <w:bCs/>
-          <w:color w:val="0070C0"/>
-          <w:sz w:val="24"/>
-          <w:szCs w:val="24"/>
-        </w:rPr>
-        <w:t>Clear</w:t>
+        <w:t>g</w:t>
+      </w:r>
+      <w:r>
+        <w:rPr>
+          <w:b/>
+          <w:bCs/>
+          <w:color w:val="0070C0"/>
+          <w:sz w:val="24"/>
+          <w:szCs w:val="24"/>
+        </w:rPr>
+        <w:t>it commit -m “menambahkan file index.html”</w:t>
+      </w:r>
+    </w:p>
+    <w:p>
+      <w:pPr>
+        <w:spacing w:after="0"/>
+        <w:rPr>
+          <w:b/>
+          <w:bCs/>
+          <w:color w:val="0070C0"/>
+          <w:sz w:val="24"/>
+          <w:szCs w:val="24"/>
+        </w:rPr>
+      </w:pPr>
+      <w:r>
+        <w:rPr>
+          <w:b/>
+          <w:bCs/>
+          <w:color w:val="0070C0"/>
+          <w:sz w:val="24"/>
+          <w:szCs w:val="24"/>
+        </w:rPr>
+        <w:t>g</w:t>
+      </w:r>
+      <w:r>
+        <w:rPr>
+          <w:b/>
+          <w:bCs/>
+          <w:color w:val="0070C0"/>
+          <w:sz w:val="24"/>
+          <w:szCs w:val="24"/>
+        </w:rPr>
+        <w:t>raph</w:t>
+      </w:r>
+    </w:p>
+    <w:p>
+      <w:pPr>
+        <w:spacing w:after="0"/>
+        <w:rPr>
+          <w:b/>
+          <w:bCs/>
+          <w:color w:val="0070C0"/>
+          <w:sz w:val="24"/>
+          <w:szCs w:val="24"/>
+        </w:rPr>
+      </w:pPr>
+      <w:r>
+        <w:rPr>
+          <w:b/>
+          <w:bCs/>
+          <w:color w:val="0070C0"/>
+          <w:sz w:val="24"/>
+          <w:szCs w:val="24"/>
+        </w:rPr>
+        <w:t>c</w:t>
+      </w:r>
+      <w:r>
+        <w:rPr>
+          <w:b/>
+          <w:bCs/>
+          <w:color w:val="0070C0"/>
+          <w:sz w:val="24"/>
+          <w:szCs w:val="24"/>
+        </w:rPr>
+        <w:t>lear</w:t>
       </w:r>
     </w:p>
     <w:p>
@@ -7827,51 +7968,81 @@
           <w:sz w:val="24"/>
           <w:szCs w:val="24"/>
         </w:rPr>
-        <w:t>Git status</w:t>
-      </w:r>
-    </w:p>
-    <w:p>
-      <w:pPr>
-        <w:spacing w:after="0"/>
-        <w:rPr>
-          <w:b/>
-          <w:bCs/>
-          <w:color w:val="0070C0"/>
-          <w:sz w:val="24"/>
-          <w:szCs w:val="24"/>
-        </w:rPr>
-      </w:pPr>
-      <w:r>
-        <w:rPr>
-          <w:b/>
-          <w:bCs/>
-          <w:color w:val="0070C0"/>
-          <w:sz w:val="24"/>
-          <w:szCs w:val="24"/>
-        </w:rPr>
-        <w:t>Git commit -am “mengupdate file index.html”</w:t>
-      </w:r>
-    </w:p>
-    <w:p>
-      <w:pPr>
-        <w:spacing w:after="0"/>
-        <w:rPr>
-          <w:b/>
-          <w:bCs/>
-          <w:color w:val="0070C0"/>
-          <w:sz w:val="24"/>
-          <w:szCs w:val="24"/>
-        </w:rPr>
-      </w:pPr>
-      <w:r>
-        <w:rPr>
-          <w:b/>
-          <w:bCs/>
-          <w:color w:val="0070C0"/>
-          <w:sz w:val="24"/>
-          <w:szCs w:val="24"/>
-        </w:rPr>
-        <w:t>Graph</w:t>
+        <w:t>g</w:t>
+      </w:r>
+      <w:r>
+        <w:rPr>
+          <w:b/>
+          <w:bCs/>
+          <w:color w:val="0070C0"/>
+          <w:sz w:val="24"/>
+          <w:szCs w:val="24"/>
+        </w:rPr>
+        <w:t>it status</w:t>
+      </w:r>
+    </w:p>
+    <w:p>
+      <w:pPr>
+        <w:spacing w:after="0"/>
+        <w:rPr>
+          <w:b/>
+          <w:bCs/>
+          <w:color w:val="0070C0"/>
+          <w:sz w:val="24"/>
+          <w:szCs w:val="24"/>
+        </w:rPr>
+      </w:pPr>
+      <w:r>
+        <w:rPr>
+          <w:b/>
+          <w:bCs/>
+          <w:color w:val="0070C0"/>
+          <w:sz w:val="24"/>
+          <w:szCs w:val="24"/>
+        </w:rPr>
+        <w:t>g</w:t>
+      </w:r>
+      <w:r>
+        <w:rPr>
+          <w:b/>
+          <w:bCs/>
+          <w:color w:val="0070C0"/>
+          <w:sz w:val="24"/>
+          <w:szCs w:val="24"/>
+        </w:rPr>
+        <w:t>it commit -am “mengupdate file index.html”</w:t>
+      </w:r>
+    </w:p>
+    <w:p>
+      <w:pPr>
+        <w:spacing w:after="0"/>
+        <w:rPr>
+          <w:b/>
+          <w:bCs/>
+          <w:color w:val="0070C0"/>
+          <w:sz w:val="24"/>
+          <w:szCs w:val="24"/>
+        </w:rPr>
+      </w:pPr>
+      <w:r>
+        <w:rPr>
+          <w:b/>
+          <w:bCs/>
+          <w:color w:val="0070C0"/>
+          <w:sz w:val="24"/>
+          <w:szCs w:val="24"/>
+        </w:rPr>
+        <w:t>g</w:t>
+      </w:r>
+      <w:r>
+        <w:rPr>
+          <w:b/>
+          <w:bCs/>
+          <w:color w:val="0070C0"/>
+          <w:sz w:val="24"/>
+          <w:szCs w:val="24"/>
+        </w:rPr>
+        <w:t>raph</w:t>
       </w:r>
     </w:p>
     <w:p>
@@ -9234,7 +9405,19 @@
           <w:szCs w:val="24"/>
           <w:lang w:eastAsia="id-ID"/>
         </w:rPr>
-        <w:t>Graph</w:t>
+        <w:t>g</w:t>
+      </w:r>
+      <w:r>
+        <w:rPr>
+          <w:rFonts w:eastAsia="Times New Roman" w:cstheme="minorHAnsi"/>
+          <w:b/>
+          <w:bCs/>
+          <w:color w:val="0070C0"/>
+          <w:sz w:val="24"/>
+          <w:szCs w:val="24"/>
+          <w:lang w:eastAsia="id-ID"/>
+        </w:rPr>
+        <w:t>raph</w:t>
       </w:r>
     </w:p>
     <w:p>
@@ -9278,7 +9461,19 @@
           <w:szCs w:val="24"/>
           <w:lang w:eastAsia="id-ID"/>
         </w:rPr>
-        <w:t xml:space="preserve">Git </w:t>
+        <w:t>g</w:t>
+      </w:r>
+      <w:r>
+        <w:rPr>
+          <w:rFonts w:eastAsia="Times New Roman" w:cstheme="minorHAnsi"/>
+          <w:b/>
+          <w:bCs/>
+          <w:color w:val="0070C0"/>
+          <w:sz w:val="24"/>
+          <w:szCs w:val="24"/>
+          <w:lang w:eastAsia="id-ID"/>
+        </w:rPr>
+        <w:t xml:space="preserve">it </w:t>
       </w:r>
       <w:proofErr w:type="gramStart"/>
       <w:r>
@@ -9336,7 +9531,19 @@
           <w:szCs w:val="24"/>
           <w:lang w:eastAsia="id-ID"/>
         </w:rPr>
-        <w:t>Git Commit -am “mengupdate index.html lagi”</w:t>
+        <w:t>g</w:t>
+      </w:r>
+      <w:r>
+        <w:rPr>
+          <w:rFonts w:eastAsia="Times New Roman" w:cstheme="minorHAnsi"/>
+          <w:b/>
+          <w:bCs/>
+          <w:color w:val="0070C0"/>
+          <w:sz w:val="24"/>
+          <w:szCs w:val="24"/>
+          <w:lang w:eastAsia="id-ID"/>
+        </w:rPr>
+        <w:t>it Commit -am “mengupdate index.html lagi”</w:t>
       </w:r>
     </w:p>
     <w:p>
@@ -9380,7 +9587,19 @@
           <w:szCs w:val="24"/>
           <w:lang w:eastAsia="id-ID"/>
         </w:rPr>
-        <w:t>Git push</w:t>
+        <w:t>g</w:t>
+      </w:r>
+      <w:r>
+        <w:rPr>
+          <w:rFonts w:eastAsia="Times New Roman" w:cstheme="minorHAnsi"/>
+          <w:b/>
+          <w:bCs/>
+          <w:color w:val="0070C0"/>
+          <w:sz w:val="24"/>
+          <w:szCs w:val="24"/>
+          <w:lang w:eastAsia="id-ID"/>
+        </w:rPr>
+        <w:t>it push</w:t>
       </w:r>
     </w:p>
     <w:p>
@@ -9424,7 +9643,19 @@
           <w:szCs w:val="24"/>
           <w:lang w:eastAsia="id-ID"/>
         </w:rPr>
-        <w:t>Git graph</w:t>
+        <w:t>g</w:t>
+      </w:r>
+      <w:r>
+        <w:rPr>
+          <w:rFonts w:eastAsia="Times New Roman" w:cstheme="minorHAnsi"/>
+          <w:b/>
+          <w:bCs/>
+          <w:color w:val="0070C0"/>
+          <w:sz w:val="24"/>
+          <w:szCs w:val="24"/>
+          <w:lang w:eastAsia="id-ID"/>
+        </w:rPr>
+        <w:t>it graph</w:t>
       </w:r>
     </w:p>
     <w:p>
@@ -9692,31 +9923,53 @@
           <w:sz w:val="24"/>
           <w:szCs w:val="24"/>
         </w:rPr>
-        <w:t>Clear</w:t>
-      </w:r>
-    </w:p>
-    <w:p>
-      <w:pPr>
-        <w:spacing w:after="0"/>
-        <w:rPr>
-          <w:rFonts w:cstheme="minorHAnsi"/>
-          <w:b/>
-          <w:bCs/>
-          <w:color w:val="0070C0"/>
-          <w:sz w:val="24"/>
-          <w:szCs w:val="24"/>
-        </w:rPr>
-      </w:pPr>
-      <w:r>
-        <w:rPr>
-          <w:rFonts w:cstheme="minorHAnsi"/>
-          <w:b/>
-          <w:bCs/>
-          <w:color w:val="0070C0"/>
-          <w:sz w:val="24"/>
-          <w:szCs w:val="24"/>
-        </w:rPr>
-        <w:t xml:space="preserve">Git </w:t>
+        <w:t>c</w:t>
+      </w:r>
+      <w:r>
+        <w:rPr>
+          <w:rFonts w:cstheme="minorHAnsi"/>
+          <w:b/>
+          <w:bCs/>
+          <w:color w:val="0070C0"/>
+          <w:sz w:val="24"/>
+          <w:szCs w:val="24"/>
+        </w:rPr>
+        <w:t>lear</w:t>
+      </w:r>
+    </w:p>
+    <w:p>
+      <w:pPr>
+        <w:spacing w:after="0"/>
+        <w:rPr>
+          <w:rFonts w:cstheme="minorHAnsi"/>
+          <w:b/>
+          <w:bCs/>
+          <w:color w:val="0070C0"/>
+          <w:sz w:val="24"/>
+          <w:szCs w:val="24"/>
+        </w:rPr>
+      </w:pPr>
+      <w:r>
+        <w:rPr>
+          <w:rFonts w:cstheme="minorHAnsi"/>
+          <w:b/>
+          <w:bCs/>
+          <w:color w:val="0070C0"/>
+          <w:sz w:val="24"/>
+          <w:szCs w:val="24"/>
+        </w:rPr>
+        <w:t>g</w:t>
+      </w:r>
+      <w:r>
+        <w:rPr>
+          <w:rFonts w:cstheme="minorHAnsi"/>
+          <w:b/>
+          <w:bCs/>
+          <w:color w:val="0070C0"/>
+          <w:sz w:val="24"/>
+          <w:szCs w:val="24"/>
+        </w:rPr>
+        <w:t xml:space="preserve">it </w:t>
       </w:r>
       <w:proofErr w:type="gramStart"/>
       <w:r>
@@ -9753,7 +10006,18 @@
           <w:sz w:val="24"/>
           <w:szCs w:val="24"/>
         </w:rPr>
-        <w:t xml:space="preserve">Git </w:t>
+        <w:t>g</w:t>
+      </w:r>
+      <w:r>
+        <w:rPr>
+          <w:rFonts w:cstheme="minorHAnsi"/>
+          <w:b/>
+          <w:bCs/>
+          <w:color w:val="0070C0"/>
+          <w:sz w:val="24"/>
+          <w:szCs w:val="24"/>
+        </w:rPr>
+        <w:t xml:space="preserve">it </w:t>
       </w:r>
       <w:r>
         <w:rPr>
@@ -9788,7 +10052,18 @@
           <w:sz w:val="24"/>
           <w:szCs w:val="24"/>
         </w:rPr>
-        <w:t>Git push</w:t>
+        <w:t>g</w:t>
+      </w:r>
+      <w:r>
+        <w:rPr>
+          <w:rFonts w:cstheme="minorHAnsi"/>
+          <w:b/>
+          <w:bCs/>
+          <w:color w:val="0070C0"/>
+          <w:sz w:val="24"/>
+          <w:szCs w:val="24"/>
+        </w:rPr>
+        <w:t>it push</w:t>
       </w:r>
     </w:p>
     <w:p>
@@ -10041,31 +10316,53 @@
           <w:sz w:val="24"/>
           <w:szCs w:val="24"/>
         </w:rPr>
-        <w:t>Clear</w:t>
-      </w:r>
-    </w:p>
-    <w:p>
-      <w:pPr>
-        <w:spacing w:after="0"/>
-        <w:rPr>
-          <w:rFonts w:cstheme="minorHAnsi"/>
-          <w:b/>
-          <w:bCs/>
-          <w:color w:val="0070C0"/>
-          <w:sz w:val="24"/>
-          <w:szCs w:val="24"/>
-        </w:rPr>
-      </w:pPr>
-      <w:r>
-        <w:rPr>
-          <w:rFonts w:cstheme="minorHAnsi"/>
-          <w:b/>
-          <w:bCs/>
-          <w:color w:val="0070C0"/>
-          <w:sz w:val="24"/>
-          <w:szCs w:val="24"/>
-        </w:rPr>
-        <w:t>Git status</w:t>
+        <w:t>c</w:t>
+      </w:r>
+      <w:r>
+        <w:rPr>
+          <w:rFonts w:cstheme="minorHAnsi"/>
+          <w:b/>
+          <w:bCs/>
+          <w:color w:val="0070C0"/>
+          <w:sz w:val="24"/>
+          <w:szCs w:val="24"/>
+        </w:rPr>
+        <w:t>lear</w:t>
+      </w:r>
+    </w:p>
+    <w:p>
+      <w:pPr>
+        <w:spacing w:after="0"/>
+        <w:rPr>
+          <w:rFonts w:cstheme="minorHAnsi"/>
+          <w:b/>
+          <w:bCs/>
+          <w:color w:val="0070C0"/>
+          <w:sz w:val="24"/>
+          <w:szCs w:val="24"/>
+        </w:rPr>
+      </w:pPr>
+      <w:r>
+        <w:rPr>
+          <w:rFonts w:cstheme="minorHAnsi"/>
+          <w:b/>
+          <w:bCs/>
+          <w:color w:val="0070C0"/>
+          <w:sz w:val="24"/>
+          <w:szCs w:val="24"/>
+        </w:rPr>
+        <w:t>g</w:t>
+      </w:r>
+      <w:r>
+        <w:rPr>
+          <w:rFonts w:cstheme="minorHAnsi"/>
+          <w:b/>
+          <w:bCs/>
+          <w:color w:val="0070C0"/>
+          <w:sz w:val="24"/>
+          <w:szCs w:val="24"/>
+        </w:rPr>
+        <w:t>it status</w:t>
       </w:r>
     </w:p>
     <w:p>
@@ -10169,28 +10466,50 @@
           <w:sz w:val="24"/>
           <w:szCs w:val="24"/>
         </w:rPr>
-        <w:t>Clear</w:t>
-      </w:r>
-    </w:p>
-    <w:p>
-      <w:pPr>
-        <w:spacing w:after="0"/>
-        <w:rPr>
-          <w:rFonts w:cstheme="minorHAnsi"/>
-          <w:sz w:val="24"/>
-          <w:szCs w:val="24"/>
-        </w:rPr>
-      </w:pPr>
-      <w:r>
-        <w:rPr>
-          <w:rFonts w:cstheme="minorHAnsi"/>
-          <w:b/>
-          <w:bCs/>
-          <w:color w:val="0070C0"/>
-          <w:sz w:val="24"/>
-          <w:szCs w:val="24"/>
-        </w:rPr>
-        <w:t>Git fetch</w:t>
+        <w:t>c</w:t>
+      </w:r>
+      <w:r>
+        <w:rPr>
+          <w:rFonts w:cstheme="minorHAnsi"/>
+          <w:b/>
+          <w:bCs/>
+          <w:color w:val="0070C0"/>
+          <w:sz w:val="24"/>
+          <w:szCs w:val="24"/>
+        </w:rPr>
+        <w:t>lear</w:t>
+      </w:r>
+    </w:p>
+    <w:p>
+      <w:pPr>
+        <w:spacing w:after="0"/>
+        <w:rPr>
+          <w:rFonts w:cstheme="minorHAnsi"/>
+          <w:sz w:val="24"/>
+          <w:szCs w:val="24"/>
+        </w:rPr>
+      </w:pPr>
+      <w:r>
+        <w:rPr>
+          <w:rFonts w:cstheme="minorHAnsi"/>
+          <w:b/>
+          <w:bCs/>
+          <w:color w:val="0070C0"/>
+          <w:sz w:val="24"/>
+          <w:szCs w:val="24"/>
+        </w:rPr>
+        <w:t>g</w:t>
+      </w:r>
+      <w:r>
+        <w:rPr>
+          <w:rFonts w:cstheme="minorHAnsi"/>
+          <w:b/>
+          <w:bCs/>
+          <w:color w:val="0070C0"/>
+          <w:sz w:val="24"/>
+          <w:szCs w:val="24"/>
+        </w:rPr>
+        <w:t>it fetch</w:t>
       </w:r>
       <w:r>
         <w:rPr>
@@ -10246,7 +10565,18 @@
           <w:sz w:val="24"/>
           <w:szCs w:val="24"/>
         </w:rPr>
-        <w:t>Git status</w:t>
+        <w:t>g</w:t>
+      </w:r>
+      <w:r>
+        <w:rPr>
+          <w:rFonts w:cstheme="minorHAnsi"/>
+          <w:b/>
+          <w:bCs/>
+          <w:color w:val="0070C0"/>
+          <w:sz w:val="24"/>
+          <w:szCs w:val="24"/>
+        </w:rPr>
+        <w:t>it status</w:t>
       </w:r>
     </w:p>
     <w:p>
@@ -10686,7 +11016,18 @@
           <w:sz w:val="24"/>
           <w:szCs w:val="24"/>
         </w:rPr>
-        <w:t xml:space="preserve">Git </w:t>
+        <w:t>g</w:t>
+      </w:r>
+      <w:r>
+        <w:rPr>
+          <w:rFonts w:cstheme="minorHAnsi"/>
+          <w:b/>
+          <w:bCs/>
+          <w:color w:val="0070C0"/>
+          <w:sz w:val="24"/>
+          <w:szCs w:val="24"/>
+        </w:rPr>
+        <w:t xml:space="preserve">it </w:t>
       </w:r>
       <w:proofErr w:type="gramStart"/>
       <w:r>
@@ -13062,55 +13403,88 @@
           <w:sz w:val="24"/>
           <w:szCs w:val="24"/>
         </w:rPr>
-        <w:t>Git status</w:t>
-      </w:r>
-    </w:p>
-    <w:p>
-      <w:pPr>
-        <w:spacing w:after="0"/>
-        <w:rPr>
-          <w:rFonts w:cstheme="minorHAnsi"/>
-          <w:b/>
-          <w:bCs/>
-          <w:color w:val="0070C0"/>
-          <w:sz w:val="24"/>
-          <w:szCs w:val="24"/>
-        </w:rPr>
-      </w:pPr>
-      <w:r>
-        <w:rPr>
-          <w:rFonts w:cstheme="minorHAnsi"/>
-          <w:b/>
-          <w:bCs/>
-          <w:color w:val="0070C0"/>
-          <w:sz w:val="24"/>
-          <w:szCs w:val="24"/>
-        </w:rPr>
-        <w:t xml:space="preserve">Clear </w:t>
-      </w:r>
-    </w:p>
-    <w:p>
-      <w:pPr>
-        <w:spacing w:after="0"/>
-        <w:rPr>
-          <w:rFonts w:cstheme="minorHAnsi"/>
-          <w:b/>
-          <w:bCs/>
-          <w:color w:val="0070C0"/>
-          <w:sz w:val="24"/>
-          <w:szCs w:val="24"/>
-        </w:rPr>
-      </w:pPr>
-      <w:r>
-        <w:rPr>
-          <w:rFonts w:cstheme="minorHAnsi"/>
-          <w:b/>
-          <w:bCs/>
-          <w:color w:val="0070C0"/>
-          <w:sz w:val="24"/>
-          <w:szCs w:val="24"/>
-        </w:rPr>
-        <w:t xml:space="preserve">Git </w:t>
+        <w:t>g</w:t>
+      </w:r>
+      <w:r>
+        <w:rPr>
+          <w:rFonts w:cstheme="minorHAnsi"/>
+          <w:b/>
+          <w:bCs/>
+          <w:color w:val="0070C0"/>
+          <w:sz w:val="24"/>
+          <w:szCs w:val="24"/>
+        </w:rPr>
+        <w:t>it status</w:t>
+      </w:r>
+    </w:p>
+    <w:p>
+      <w:pPr>
+        <w:spacing w:after="0"/>
+        <w:rPr>
+          <w:rFonts w:cstheme="minorHAnsi"/>
+          <w:b/>
+          <w:bCs/>
+          <w:color w:val="0070C0"/>
+          <w:sz w:val="24"/>
+          <w:szCs w:val="24"/>
+        </w:rPr>
+      </w:pPr>
+      <w:r>
+        <w:rPr>
+          <w:rFonts w:cstheme="minorHAnsi"/>
+          <w:b/>
+          <w:bCs/>
+          <w:color w:val="0070C0"/>
+          <w:sz w:val="24"/>
+          <w:szCs w:val="24"/>
+        </w:rPr>
+        <w:t>c</w:t>
+      </w:r>
+      <w:r>
+        <w:rPr>
+          <w:rFonts w:cstheme="minorHAnsi"/>
+          <w:b/>
+          <w:bCs/>
+          <w:color w:val="0070C0"/>
+          <w:sz w:val="24"/>
+          <w:szCs w:val="24"/>
+        </w:rPr>
+        <w:t xml:space="preserve">lear </w:t>
+      </w:r>
+    </w:p>
+    <w:p>
+      <w:pPr>
+        <w:spacing w:after="0"/>
+        <w:rPr>
+          <w:rFonts w:cstheme="minorHAnsi"/>
+          <w:b/>
+          <w:bCs/>
+          <w:color w:val="0070C0"/>
+          <w:sz w:val="24"/>
+          <w:szCs w:val="24"/>
+        </w:rPr>
+      </w:pPr>
+      <w:r>
+        <w:rPr>
+          <w:rFonts w:cstheme="minorHAnsi"/>
+          <w:b/>
+          <w:bCs/>
+          <w:color w:val="0070C0"/>
+          <w:sz w:val="24"/>
+          <w:szCs w:val="24"/>
+        </w:rPr>
+        <w:t>g</w:t>
+      </w:r>
+      <w:r>
+        <w:rPr>
+          <w:rFonts w:cstheme="minorHAnsi"/>
+          <w:b/>
+          <w:bCs/>
+          <w:color w:val="0070C0"/>
+          <w:sz w:val="24"/>
+          <w:szCs w:val="24"/>
+        </w:rPr>
+        <w:t xml:space="preserve">it </w:t>
       </w:r>
       <w:proofErr w:type="gramStart"/>
       <w:r>
@@ -13147,79 +13521,123 @@
           <w:sz w:val="24"/>
           <w:szCs w:val="24"/>
         </w:rPr>
-        <w:t>Git commit -m “tahapan merge conflict”</w:t>
-      </w:r>
-    </w:p>
-    <w:p>
-      <w:pPr>
-        <w:spacing w:after="0"/>
-        <w:rPr>
-          <w:rFonts w:cstheme="minorHAnsi"/>
-          <w:b/>
-          <w:bCs/>
-          <w:color w:val="0070C0"/>
-          <w:sz w:val="24"/>
-          <w:szCs w:val="24"/>
-        </w:rPr>
-      </w:pPr>
-      <w:r>
-        <w:rPr>
-          <w:rFonts w:cstheme="minorHAnsi"/>
-          <w:b/>
-          <w:bCs/>
-          <w:color w:val="0070C0"/>
-          <w:sz w:val="24"/>
-          <w:szCs w:val="24"/>
-        </w:rPr>
-        <w:t>Git status</w:t>
-      </w:r>
-    </w:p>
-    <w:p>
-      <w:pPr>
-        <w:spacing w:after="0"/>
-        <w:rPr>
-          <w:rFonts w:cstheme="minorHAnsi"/>
-          <w:b/>
-          <w:bCs/>
-          <w:color w:val="0070C0"/>
-          <w:sz w:val="24"/>
-          <w:szCs w:val="24"/>
-        </w:rPr>
-      </w:pPr>
-      <w:r>
-        <w:rPr>
-          <w:rFonts w:cstheme="minorHAnsi"/>
-          <w:b/>
-          <w:bCs/>
-          <w:color w:val="0070C0"/>
-          <w:sz w:val="24"/>
-          <w:szCs w:val="24"/>
-        </w:rPr>
-        <w:t>Git push</w:t>
-      </w:r>
-    </w:p>
-    <w:p>
-      <w:pPr>
-        <w:spacing w:after="0"/>
-        <w:rPr>
-          <w:rFonts w:cstheme="minorHAnsi"/>
-          <w:b/>
-          <w:bCs/>
-          <w:color w:val="0070C0"/>
-          <w:sz w:val="24"/>
-          <w:szCs w:val="24"/>
-        </w:rPr>
-      </w:pPr>
-      <w:r>
-        <w:rPr>
-          <w:rFonts w:cstheme="minorHAnsi"/>
-          <w:b/>
-          <w:bCs/>
-          <w:color w:val="0070C0"/>
-          <w:sz w:val="24"/>
-          <w:szCs w:val="24"/>
-        </w:rPr>
-        <w:t>Git status</w:t>
+        <w:t>g</w:t>
+      </w:r>
+      <w:r>
+        <w:rPr>
+          <w:rFonts w:cstheme="minorHAnsi"/>
+          <w:b/>
+          <w:bCs/>
+          <w:color w:val="0070C0"/>
+          <w:sz w:val="24"/>
+          <w:szCs w:val="24"/>
+        </w:rPr>
+        <w:t>it commit -m “tahapan merge conflict”</w:t>
+      </w:r>
+    </w:p>
+    <w:p>
+      <w:pPr>
+        <w:spacing w:after="0"/>
+        <w:rPr>
+          <w:rFonts w:cstheme="minorHAnsi"/>
+          <w:b/>
+          <w:bCs/>
+          <w:color w:val="0070C0"/>
+          <w:sz w:val="24"/>
+          <w:szCs w:val="24"/>
+        </w:rPr>
+      </w:pPr>
+      <w:r>
+        <w:rPr>
+          <w:rFonts w:cstheme="minorHAnsi"/>
+          <w:b/>
+          <w:bCs/>
+          <w:color w:val="0070C0"/>
+          <w:sz w:val="24"/>
+          <w:szCs w:val="24"/>
+        </w:rPr>
+        <w:t>g</w:t>
+      </w:r>
+      <w:r>
+        <w:rPr>
+          <w:rFonts w:cstheme="minorHAnsi"/>
+          <w:b/>
+          <w:bCs/>
+          <w:color w:val="0070C0"/>
+          <w:sz w:val="24"/>
+          <w:szCs w:val="24"/>
+        </w:rPr>
+        <w:t>it status</w:t>
+      </w:r>
+    </w:p>
+    <w:p>
+      <w:pPr>
+        <w:spacing w:after="0"/>
+        <w:rPr>
+          <w:rFonts w:cstheme="minorHAnsi"/>
+          <w:b/>
+          <w:bCs/>
+          <w:color w:val="0070C0"/>
+          <w:sz w:val="24"/>
+          <w:szCs w:val="24"/>
+        </w:rPr>
+      </w:pPr>
+      <w:r>
+        <w:rPr>
+          <w:rFonts w:cstheme="minorHAnsi"/>
+          <w:b/>
+          <w:bCs/>
+          <w:color w:val="0070C0"/>
+          <w:sz w:val="24"/>
+          <w:szCs w:val="24"/>
+        </w:rPr>
+        <w:t>g</w:t>
+      </w:r>
+      <w:r>
+        <w:rPr>
+          <w:rFonts w:cstheme="minorHAnsi"/>
+          <w:b/>
+          <w:bCs/>
+          <w:color w:val="0070C0"/>
+          <w:sz w:val="24"/>
+          <w:szCs w:val="24"/>
+        </w:rPr>
+        <w:t>it push</w:t>
+      </w:r>
+    </w:p>
+    <w:p>
+      <w:pPr>
+        <w:spacing w:after="0"/>
+        <w:rPr>
+          <w:rFonts w:cstheme="minorHAnsi"/>
+          <w:b/>
+          <w:bCs/>
+          <w:color w:val="0070C0"/>
+          <w:sz w:val="24"/>
+          <w:szCs w:val="24"/>
+        </w:rPr>
+      </w:pPr>
+      <w:r>
+        <w:rPr>
+          <w:rFonts w:cstheme="minorHAnsi"/>
+          <w:b/>
+          <w:bCs/>
+          <w:color w:val="0070C0"/>
+          <w:sz w:val="24"/>
+          <w:szCs w:val="24"/>
+        </w:rPr>
+        <w:t>g</w:t>
+      </w:r>
+      <w:r>
+        <w:rPr>
+          <w:rFonts w:cstheme="minorHAnsi"/>
+          <w:b/>
+          <w:bCs/>
+          <w:color w:val="0070C0"/>
+          <w:sz w:val="24"/>
+          <w:szCs w:val="24"/>
+        </w:rPr>
+        <w:t>it status</w:t>
       </w:r>
     </w:p>
     <w:p>
@@ -14382,7 +14800,18 @@
           <w:sz w:val="24"/>
           <w:szCs w:val="24"/>
         </w:rPr>
-        <w:t>Cd</w:t>
+        <w:t>c</w:t>
+      </w:r>
+      <w:r>
+        <w:rPr>
+          <w:rFonts w:cstheme="minorHAnsi"/>
+          <w:b/>
+          <w:bCs/>
+          <w:color w:val="0070C0"/>
+          <w:sz w:val="24"/>
+          <w:szCs w:val="24"/>
+        </w:rPr>
+        <w:t>d</w:t>
       </w:r>
       <w:proofErr w:type="gramStart"/>
       <w:r>
@@ -14419,103 +14848,158 @@
           <w:sz w:val="24"/>
           <w:szCs w:val="24"/>
         </w:rPr>
-        <w:t>Ls</w:t>
-      </w:r>
-    </w:p>
-    <w:p>
-      <w:pPr>
-        <w:spacing w:after="0"/>
-        <w:rPr>
-          <w:rFonts w:cstheme="minorHAnsi"/>
-          <w:b/>
-          <w:bCs/>
-          <w:color w:val="0070C0"/>
-          <w:sz w:val="24"/>
-          <w:szCs w:val="24"/>
-        </w:rPr>
-      </w:pPr>
-      <w:r>
-        <w:rPr>
-          <w:rFonts w:cstheme="minorHAnsi"/>
-          <w:b/>
-          <w:bCs/>
-          <w:color w:val="0070C0"/>
-          <w:sz w:val="24"/>
-          <w:szCs w:val="24"/>
-        </w:rPr>
-        <w:t>Cd wpu-landing</w:t>
-      </w:r>
-    </w:p>
-    <w:p>
-      <w:pPr>
-        <w:spacing w:after="0"/>
-        <w:rPr>
-          <w:rFonts w:cstheme="minorHAnsi"/>
-          <w:b/>
-          <w:bCs/>
-          <w:color w:val="0070C0"/>
-          <w:sz w:val="24"/>
-          <w:szCs w:val="24"/>
-        </w:rPr>
-      </w:pPr>
-      <w:r>
-        <w:rPr>
-          <w:rFonts w:cstheme="minorHAnsi"/>
-          <w:b/>
-          <w:bCs/>
-          <w:color w:val="0070C0"/>
-          <w:sz w:val="24"/>
-          <w:szCs w:val="24"/>
-        </w:rPr>
-        <w:t>Git init</w:t>
-      </w:r>
-    </w:p>
-    <w:p>
-      <w:pPr>
-        <w:spacing w:after="0"/>
-        <w:rPr>
-          <w:rFonts w:cstheme="minorHAnsi"/>
-          <w:b/>
-          <w:bCs/>
-          <w:color w:val="0070C0"/>
-          <w:sz w:val="24"/>
-          <w:szCs w:val="24"/>
-        </w:rPr>
-      </w:pPr>
-      <w:r>
-        <w:rPr>
-          <w:rFonts w:cstheme="minorHAnsi"/>
-          <w:b/>
-          <w:bCs/>
-          <w:color w:val="0070C0"/>
-          <w:sz w:val="24"/>
-          <w:szCs w:val="24"/>
-        </w:rPr>
-        <w:t>Git status</w:t>
-      </w:r>
-    </w:p>
-    <w:p>
-      <w:pPr>
-        <w:spacing w:after="0"/>
-        <w:rPr>
-          <w:rFonts w:cstheme="minorHAnsi"/>
-          <w:b/>
-          <w:bCs/>
-          <w:color w:val="0070C0"/>
-          <w:sz w:val="24"/>
-          <w:szCs w:val="24"/>
-        </w:rPr>
-      </w:pPr>
-      <w:r>
-        <w:rPr>
-          <w:rFonts w:cstheme="minorHAnsi"/>
-          <w:b/>
-          <w:bCs/>
-          <w:color w:val="0070C0"/>
-          <w:sz w:val="24"/>
-          <w:szCs w:val="24"/>
-        </w:rPr>
-        <w:t xml:space="preserve">Git </w:t>
+        <w:t>l</w:t>
+      </w:r>
+      <w:r>
+        <w:rPr>
+          <w:rFonts w:cstheme="minorHAnsi"/>
+          <w:b/>
+          <w:bCs/>
+          <w:color w:val="0070C0"/>
+          <w:sz w:val="24"/>
+          <w:szCs w:val="24"/>
+        </w:rPr>
+        <w:t>s</w:t>
+      </w:r>
+    </w:p>
+    <w:p>
+      <w:pPr>
+        <w:spacing w:after="0"/>
+        <w:rPr>
+          <w:rFonts w:cstheme="minorHAnsi"/>
+          <w:b/>
+          <w:bCs/>
+          <w:color w:val="0070C0"/>
+          <w:sz w:val="24"/>
+          <w:szCs w:val="24"/>
+        </w:rPr>
+      </w:pPr>
+      <w:r>
+        <w:rPr>
+          <w:rFonts w:cstheme="minorHAnsi"/>
+          <w:b/>
+          <w:bCs/>
+          <w:color w:val="0070C0"/>
+          <w:sz w:val="24"/>
+          <w:szCs w:val="24"/>
+        </w:rPr>
+        <w:t>c</w:t>
+      </w:r>
+      <w:r>
+        <w:rPr>
+          <w:rFonts w:cstheme="minorHAnsi"/>
+          <w:b/>
+          <w:bCs/>
+          <w:color w:val="0070C0"/>
+          <w:sz w:val="24"/>
+          <w:szCs w:val="24"/>
+        </w:rPr>
+        <w:t>d wpu-landing</w:t>
+      </w:r>
+    </w:p>
+    <w:p>
+      <w:pPr>
+        <w:spacing w:after="0"/>
+        <w:rPr>
+          <w:rFonts w:cstheme="minorHAnsi"/>
+          <w:b/>
+          <w:bCs/>
+          <w:color w:val="0070C0"/>
+          <w:sz w:val="24"/>
+          <w:szCs w:val="24"/>
+        </w:rPr>
+      </w:pPr>
+      <w:r>
+        <w:rPr>
+          <w:rFonts w:cstheme="minorHAnsi"/>
+          <w:b/>
+          <w:bCs/>
+          <w:color w:val="0070C0"/>
+          <w:sz w:val="24"/>
+          <w:szCs w:val="24"/>
+        </w:rPr>
+        <w:t>g</w:t>
+      </w:r>
+      <w:r>
+        <w:rPr>
+          <w:rFonts w:cstheme="minorHAnsi"/>
+          <w:b/>
+          <w:bCs/>
+          <w:color w:val="0070C0"/>
+          <w:sz w:val="24"/>
+          <w:szCs w:val="24"/>
+        </w:rPr>
+        <w:t>it init</w:t>
+      </w:r>
+    </w:p>
+    <w:p>
+      <w:pPr>
+        <w:spacing w:after="0"/>
+        <w:rPr>
+          <w:rFonts w:cstheme="minorHAnsi"/>
+          <w:b/>
+          <w:bCs/>
+          <w:color w:val="0070C0"/>
+          <w:sz w:val="24"/>
+          <w:szCs w:val="24"/>
+        </w:rPr>
+      </w:pPr>
+      <w:r>
+        <w:rPr>
+          <w:rFonts w:cstheme="minorHAnsi"/>
+          <w:b/>
+          <w:bCs/>
+          <w:color w:val="0070C0"/>
+          <w:sz w:val="24"/>
+          <w:szCs w:val="24"/>
+        </w:rPr>
+        <w:t>g</w:t>
+      </w:r>
+      <w:r>
+        <w:rPr>
+          <w:rFonts w:cstheme="minorHAnsi"/>
+          <w:b/>
+          <w:bCs/>
+          <w:color w:val="0070C0"/>
+          <w:sz w:val="24"/>
+          <w:szCs w:val="24"/>
+        </w:rPr>
+        <w:t>it status</w:t>
+      </w:r>
+    </w:p>
+    <w:p>
+      <w:pPr>
+        <w:spacing w:after="0"/>
+        <w:rPr>
+          <w:rFonts w:cstheme="minorHAnsi"/>
+          <w:b/>
+          <w:bCs/>
+          <w:color w:val="0070C0"/>
+          <w:sz w:val="24"/>
+          <w:szCs w:val="24"/>
+        </w:rPr>
+      </w:pPr>
+      <w:r>
+        <w:rPr>
+          <w:rFonts w:cstheme="minorHAnsi"/>
+          <w:b/>
+          <w:bCs/>
+          <w:color w:val="0070C0"/>
+          <w:sz w:val="24"/>
+          <w:szCs w:val="24"/>
+        </w:rPr>
+        <w:t>g</w:t>
+      </w:r>
+      <w:r>
+        <w:rPr>
+          <w:rFonts w:cstheme="minorHAnsi"/>
+          <w:b/>
+          <w:bCs/>
+          <w:color w:val="0070C0"/>
+          <w:sz w:val="24"/>
+          <w:szCs w:val="24"/>
+        </w:rPr>
+        <w:t xml:space="preserve">it </w:t>
       </w:r>
       <w:proofErr w:type="gramStart"/>
       <w:r>
@@ -14552,31 +15036,53 @@
           <w:sz w:val="24"/>
           <w:szCs w:val="24"/>
         </w:rPr>
-        <w:t>Git commit -m “inisial”</w:t>
-      </w:r>
-    </w:p>
-    <w:p>
-      <w:pPr>
-        <w:spacing w:after="0"/>
-        <w:rPr>
-          <w:rFonts w:cstheme="minorHAnsi"/>
-          <w:b/>
-          <w:bCs/>
-          <w:color w:val="0070C0"/>
-          <w:sz w:val="24"/>
-          <w:szCs w:val="24"/>
-        </w:rPr>
-      </w:pPr>
-      <w:r>
-        <w:rPr>
-          <w:rFonts w:cstheme="minorHAnsi"/>
-          <w:b/>
-          <w:bCs/>
-          <w:color w:val="0070C0"/>
-          <w:sz w:val="24"/>
-          <w:szCs w:val="24"/>
-        </w:rPr>
-        <w:t>Git status</w:t>
+        <w:t>g</w:t>
+      </w:r>
+      <w:r>
+        <w:rPr>
+          <w:rFonts w:cstheme="minorHAnsi"/>
+          <w:b/>
+          <w:bCs/>
+          <w:color w:val="0070C0"/>
+          <w:sz w:val="24"/>
+          <w:szCs w:val="24"/>
+        </w:rPr>
+        <w:t>it commit -m “inisial”</w:t>
+      </w:r>
+    </w:p>
+    <w:p>
+      <w:pPr>
+        <w:spacing w:after="0"/>
+        <w:rPr>
+          <w:rFonts w:cstheme="minorHAnsi"/>
+          <w:b/>
+          <w:bCs/>
+          <w:color w:val="0070C0"/>
+          <w:sz w:val="24"/>
+          <w:szCs w:val="24"/>
+        </w:rPr>
+      </w:pPr>
+      <w:r>
+        <w:rPr>
+          <w:rFonts w:cstheme="minorHAnsi"/>
+          <w:b/>
+          <w:bCs/>
+          <w:color w:val="0070C0"/>
+          <w:sz w:val="24"/>
+          <w:szCs w:val="24"/>
+        </w:rPr>
+        <w:t>g</w:t>
+      </w:r>
+      <w:r>
+        <w:rPr>
+          <w:rFonts w:cstheme="minorHAnsi"/>
+          <w:b/>
+          <w:bCs/>
+          <w:color w:val="0070C0"/>
+          <w:sz w:val="24"/>
+          <w:szCs w:val="24"/>
+        </w:rPr>
+        <w:t>it status</w:t>
       </w:r>
     </w:p>
     <w:p>
@@ -14683,31 +15189,53 @@
           <w:szCs w:val="24"/>
         </w:rPr>
         <w:lastRenderedPageBreak/>
-        <w:t>Git push -u origin master</w:t>
-      </w:r>
-    </w:p>
-    <w:p>
-      <w:pPr>
-        <w:spacing w:after="0"/>
-        <w:rPr>
-          <w:rFonts w:cstheme="minorHAnsi"/>
-          <w:b/>
-          <w:bCs/>
-          <w:color w:val="0070C0"/>
-          <w:sz w:val="24"/>
-          <w:szCs w:val="24"/>
-        </w:rPr>
-      </w:pPr>
-      <w:r>
-        <w:rPr>
-          <w:rFonts w:cstheme="minorHAnsi"/>
-          <w:b/>
-          <w:bCs/>
-          <w:color w:val="0070C0"/>
-          <w:sz w:val="24"/>
-          <w:szCs w:val="24"/>
-        </w:rPr>
-        <w:t>Git status</w:t>
+        <w:t>g</w:t>
+      </w:r>
+      <w:r>
+        <w:rPr>
+          <w:rFonts w:cstheme="minorHAnsi"/>
+          <w:b/>
+          <w:bCs/>
+          <w:color w:val="0070C0"/>
+          <w:sz w:val="24"/>
+          <w:szCs w:val="24"/>
+        </w:rPr>
+        <w:t>it push -u origin master</w:t>
+      </w:r>
+    </w:p>
+    <w:p>
+      <w:pPr>
+        <w:spacing w:after="0"/>
+        <w:rPr>
+          <w:rFonts w:cstheme="minorHAnsi"/>
+          <w:b/>
+          <w:bCs/>
+          <w:color w:val="0070C0"/>
+          <w:sz w:val="24"/>
+          <w:szCs w:val="24"/>
+        </w:rPr>
+      </w:pPr>
+      <w:r>
+        <w:rPr>
+          <w:rFonts w:cstheme="minorHAnsi"/>
+          <w:b/>
+          <w:bCs/>
+          <w:color w:val="0070C0"/>
+          <w:sz w:val="24"/>
+          <w:szCs w:val="24"/>
+        </w:rPr>
+        <w:t>g</w:t>
+      </w:r>
+      <w:r>
+        <w:rPr>
+          <w:rFonts w:cstheme="minorHAnsi"/>
+          <w:b/>
+          <w:bCs/>
+          <w:color w:val="0070C0"/>
+          <w:sz w:val="24"/>
+          <w:szCs w:val="24"/>
+        </w:rPr>
+        <w:t>it status</w:t>
       </w:r>
     </w:p>
     <w:p>
@@ -15090,7 +15618,18 @@
           <w:sz w:val="24"/>
           <w:szCs w:val="24"/>
         </w:rPr>
-        <w:t xml:space="preserve">Git clone </w:t>
+        <w:t>g</w:t>
+      </w:r>
+      <w:r>
+        <w:rPr>
+          <w:rFonts w:cstheme="minorHAnsi"/>
+          <w:b/>
+          <w:bCs/>
+          <w:color w:val="0070C0"/>
+          <w:sz w:val="24"/>
+          <w:szCs w:val="24"/>
+        </w:rPr>
+        <w:t xml:space="preserve">it clone </w:t>
       </w:r>
       <w:hyperlink r:id="rId14" w:history="1">
         <w:r>
@@ -15128,103 +15667,158 @@
           <w:sz w:val="24"/>
           <w:szCs w:val="24"/>
         </w:rPr>
-        <w:t>Ls</w:t>
-      </w:r>
-    </w:p>
-    <w:p>
-      <w:pPr>
-        <w:spacing w:after="0"/>
-        <w:rPr>
-          <w:rFonts w:cstheme="minorHAnsi"/>
-          <w:b/>
-          <w:bCs/>
-          <w:color w:val="0070C0"/>
-          <w:sz w:val="24"/>
-          <w:szCs w:val="24"/>
-        </w:rPr>
-      </w:pPr>
-      <w:r>
-        <w:rPr>
-          <w:rFonts w:cstheme="minorHAnsi"/>
-          <w:b/>
-          <w:bCs/>
-          <w:color w:val="0070C0"/>
-          <w:sz w:val="24"/>
-          <w:szCs w:val="24"/>
-        </w:rPr>
-        <w:t>Cd simple-landing-page</w:t>
-      </w:r>
-    </w:p>
-    <w:p>
-      <w:pPr>
-        <w:spacing w:after="0"/>
-        <w:rPr>
-          <w:rFonts w:cstheme="minorHAnsi"/>
-          <w:b/>
-          <w:bCs/>
-          <w:color w:val="0070C0"/>
-          <w:sz w:val="24"/>
-          <w:szCs w:val="24"/>
-        </w:rPr>
-      </w:pPr>
-      <w:r>
-        <w:rPr>
-          <w:rFonts w:cstheme="minorHAnsi"/>
-          <w:b/>
-          <w:bCs/>
-          <w:color w:val="0070C0"/>
-          <w:sz w:val="24"/>
-          <w:szCs w:val="24"/>
-        </w:rPr>
-        <w:t>Git remote</w:t>
-      </w:r>
-    </w:p>
-    <w:p>
-      <w:pPr>
-        <w:spacing w:after="0"/>
-        <w:rPr>
-          <w:rFonts w:cstheme="minorHAnsi"/>
-          <w:b/>
-          <w:bCs/>
-          <w:color w:val="0070C0"/>
-          <w:sz w:val="24"/>
-          <w:szCs w:val="24"/>
-        </w:rPr>
-      </w:pPr>
-      <w:r>
-        <w:rPr>
-          <w:rFonts w:cstheme="minorHAnsi"/>
-          <w:b/>
-          <w:bCs/>
-          <w:color w:val="0070C0"/>
-          <w:sz w:val="24"/>
-          <w:szCs w:val="24"/>
-        </w:rPr>
-        <w:t>Git remote -v</w:t>
-      </w:r>
-    </w:p>
-    <w:p>
-      <w:pPr>
-        <w:spacing w:after="0"/>
-        <w:rPr>
-          <w:rFonts w:cstheme="minorHAnsi"/>
-          <w:b/>
-          <w:bCs/>
-          <w:color w:val="0070C0"/>
-          <w:sz w:val="24"/>
-          <w:szCs w:val="24"/>
-        </w:rPr>
-      </w:pPr>
-      <w:r>
-        <w:rPr>
-          <w:rFonts w:cstheme="minorHAnsi"/>
-          <w:b/>
-          <w:bCs/>
-          <w:color w:val="0070C0"/>
-          <w:sz w:val="24"/>
-          <w:szCs w:val="24"/>
-        </w:rPr>
-        <w:t xml:space="preserve">Git remote add sandhikagalih </w:t>
+        <w:t>l</w:t>
+      </w:r>
+      <w:r>
+        <w:rPr>
+          <w:rFonts w:cstheme="minorHAnsi"/>
+          <w:b/>
+          <w:bCs/>
+          <w:color w:val="0070C0"/>
+          <w:sz w:val="24"/>
+          <w:szCs w:val="24"/>
+        </w:rPr>
+        <w:t>s</w:t>
+      </w:r>
+    </w:p>
+    <w:p>
+      <w:pPr>
+        <w:spacing w:after="0"/>
+        <w:rPr>
+          <w:rFonts w:cstheme="minorHAnsi"/>
+          <w:b/>
+          <w:bCs/>
+          <w:color w:val="0070C0"/>
+          <w:sz w:val="24"/>
+          <w:szCs w:val="24"/>
+        </w:rPr>
+      </w:pPr>
+      <w:r>
+        <w:rPr>
+          <w:rFonts w:cstheme="minorHAnsi"/>
+          <w:b/>
+          <w:bCs/>
+          <w:color w:val="0070C0"/>
+          <w:sz w:val="24"/>
+          <w:szCs w:val="24"/>
+        </w:rPr>
+        <w:t>c</w:t>
+      </w:r>
+      <w:r>
+        <w:rPr>
+          <w:rFonts w:cstheme="minorHAnsi"/>
+          <w:b/>
+          <w:bCs/>
+          <w:color w:val="0070C0"/>
+          <w:sz w:val="24"/>
+          <w:szCs w:val="24"/>
+        </w:rPr>
+        <w:t>d simple-landing-page</w:t>
+      </w:r>
+    </w:p>
+    <w:p>
+      <w:pPr>
+        <w:spacing w:after="0"/>
+        <w:rPr>
+          <w:rFonts w:cstheme="minorHAnsi"/>
+          <w:b/>
+          <w:bCs/>
+          <w:color w:val="0070C0"/>
+          <w:sz w:val="24"/>
+          <w:szCs w:val="24"/>
+        </w:rPr>
+      </w:pPr>
+      <w:r>
+        <w:rPr>
+          <w:rFonts w:cstheme="minorHAnsi"/>
+          <w:b/>
+          <w:bCs/>
+          <w:color w:val="0070C0"/>
+          <w:sz w:val="24"/>
+          <w:szCs w:val="24"/>
+        </w:rPr>
+        <w:t>g</w:t>
+      </w:r>
+      <w:r>
+        <w:rPr>
+          <w:rFonts w:cstheme="minorHAnsi"/>
+          <w:b/>
+          <w:bCs/>
+          <w:color w:val="0070C0"/>
+          <w:sz w:val="24"/>
+          <w:szCs w:val="24"/>
+        </w:rPr>
+        <w:t>it remote</w:t>
+      </w:r>
+    </w:p>
+    <w:p>
+      <w:pPr>
+        <w:spacing w:after="0"/>
+        <w:rPr>
+          <w:rFonts w:cstheme="minorHAnsi"/>
+          <w:b/>
+          <w:bCs/>
+          <w:color w:val="0070C0"/>
+          <w:sz w:val="24"/>
+          <w:szCs w:val="24"/>
+        </w:rPr>
+      </w:pPr>
+      <w:r>
+        <w:rPr>
+          <w:rFonts w:cstheme="minorHAnsi"/>
+          <w:b/>
+          <w:bCs/>
+          <w:color w:val="0070C0"/>
+          <w:sz w:val="24"/>
+          <w:szCs w:val="24"/>
+        </w:rPr>
+        <w:t>g</w:t>
+      </w:r>
+      <w:r>
+        <w:rPr>
+          <w:rFonts w:cstheme="minorHAnsi"/>
+          <w:b/>
+          <w:bCs/>
+          <w:color w:val="0070C0"/>
+          <w:sz w:val="24"/>
+          <w:szCs w:val="24"/>
+        </w:rPr>
+        <w:t>it remote -v</w:t>
+      </w:r>
+    </w:p>
+    <w:p>
+      <w:pPr>
+        <w:spacing w:after="0"/>
+        <w:rPr>
+          <w:rFonts w:cstheme="minorHAnsi"/>
+          <w:b/>
+          <w:bCs/>
+          <w:color w:val="0070C0"/>
+          <w:sz w:val="24"/>
+          <w:szCs w:val="24"/>
+        </w:rPr>
+      </w:pPr>
+      <w:r>
+        <w:rPr>
+          <w:rFonts w:cstheme="minorHAnsi"/>
+          <w:b/>
+          <w:bCs/>
+          <w:color w:val="0070C0"/>
+          <w:sz w:val="24"/>
+          <w:szCs w:val="24"/>
+        </w:rPr>
+        <w:t>g</w:t>
+      </w:r>
+      <w:r>
+        <w:rPr>
+          <w:rFonts w:cstheme="minorHAnsi"/>
+          <w:b/>
+          <w:bCs/>
+          <w:color w:val="0070C0"/>
+          <w:sz w:val="24"/>
+          <w:szCs w:val="24"/>
+        </w:rPr>
+        <w:t xml:space="preserve">it remote add sandhikagalih </w:t>
       </w:r>
       <w:hyperlink r:id="rId15" w:history="1">
         <w:r>
@@ -15262,151 +15856,228 @@
           <w:sz w:val="24"/>
           <w:szCs w:val="24"/>
         </w:rPr>
-        <w:t>Clear</w:t>
-      </w:r>
-    </w:p>
-    <w:p>
-      <w:pPr>
-        <w:spacing w:after="0"/>
-        <w:rPr>
-          <w:rFonts w:cstheme="minorHAnsi"/>
-          <w:b/>
-          <w:bCs/>
-          <w:color w:val="0070C0"/>
-          <w:sz w:val="24"/>
-          <w:szCs w:val="24"/>
-        </w:rPr>
-      </w:pPr>
-      <w:r>
-        <w:rPr>
-          <w:rFonts w:cstheme="minorHAnsi"/>
-          <w:b/>
-          <w:bCs/>
-          <w:color w:val="0070C0"/>
-          <w:sz w:val="24"/>
-          <w:szCs w:val="24"/>
-        </w:rPr>
-        <w:t>Graph</w:t>
-      </w:r>
-    </w:p>
-    <w:p>
-      <w:pPr>
-        <w:spacing w:after="0"/>
-        <w:rPr>
-          <w:rFonts w:cstheme="minorHAnsi"/>
-          <w:b/>
-          <w:bCs/>
-          <w:color w:val="0070C0"/>
-          <w:sz w:val="24"/>
-          <w:szCs w:val="24"/>
-        </w:rPr>
-      </w:pPr>
-      <w:r>
-        <w:rPr>
-          <w:rFonts w:cstheme="minorHAnsi"/>
-          <w:b/>
-          <w:bCs/>
-          <w:color w:val="0070C0"/>
-          <w:sz w:val="24"/>
-          <w:szCs w:val="24"/>
-        </w:rPr>
-        <w:t>Git fetch sandhikagalih</w:t>
-      </w:r>
-    </w:p>
-    <w:p>
-      <w:pPr>
-        <w:spacing w:after="0"/>
-        <w:rPr>
-          <w:rFonts w:cstheme="minorHAnsi"/>
-          <w:b/>
-          <w:bCs/>
-          <w:color w:val="0070C0"/>
-          <w:sz w:val="24"/>
-          <w:szCs w:val="24"/>
-        </w:rPr>
-      </w:pPr>
-      <w:r>
-        <w:rPr>
-          <w:rFonts w:cstheme="minorHAnsi"/>
-          <w:b/>
-          <w:bCs/>
-          <w:color w:val="0070C0"/>
-          <w:sz w:val="24"/>
-          <w:szCs w:val="24"/>
-        </w:rPr>
-        <w:t>Graph</w:t>
-      </w:r>
-    </w:p>
-    <w:p>
-      <w:pPr>
-        <w:spacing w:after="0"/>
-        <w:rPr>
-          <w:rFonts w:cstheme="minorHAnsi"/>
-          <w:b/>
-          <w:bCs/>
-          <w:color w:val="0070C0"/>
-          <w:sz w:val="24"/>
-          <w:szCs w:val="24"/>
-        </w:rPr>
-      </w:pPr>
-      <w:r>
-        <w:rPr>
-          <w:rFonts w:cstheme="minorHAnsi"/>
-          <w:b/>
-          <w:bCs/>
-          <w:color w:val="0070C0"/>
-          <w:sz w:val="24"/>
-          <w:szCs w:val="24"/>
-        </w:rPr>
-        <w:t xml:space="preserve">Ganti index.html di sandhikagalih </w:t>
-      </w:r>
-    </w:p>
-    <w:p>
-      <w:pPr>
-        <w:spacing w:after="0"/>
-        <w:rPr>
-          <w:rFonts w:cstheme="minorHAnsi"/>
-          <w:b/>
-          <w:bCs/>
-          <w:color w:val="0070C0"/>
-          <w:sz w:val="24"/>
-          <w:szCs w:val="24"/>
-        </w:rPr>
-      </w:pPr>
-      <w:r>
-        <w:rPr>
-          <w:rFonts w:cstheme="minorHAnsi"/>
-          <w:b/>
-          <w:bCs/>
-          <w:color w:val="0070C0"/>
-          <w:sz w:val="24"/>
-          <w:szCs w:val="24"/>
-        </w:rPr>
-        <w:t>Git status</w:t>
-      </w:r>
-    </w:p>
-    <w:p>
-      <w:pPr>
-        <w:spacing w:after="0"/>
-        <w:rPr>
-          <w:rFonts w:cstheme="minorHAnsi"/>
-          <w:b/>
-          <w:bCs/>
-          <w:color w:val="0070C0"/>
-          <w:sz w:val="24"/>
-          <w:szCs w:val="24"/>
-        </w:rPr>
-      </w:pPr>
-      <w:r>
-        <w:rPr>
-          <w:rFonts w:cstheme="minorHAnsi"/>
-          <w:b/>
-          <w:bCs/>
-          <w:color w:val="0070C0"/>
-          <w:sz w:val="24"/>
-          <w:szCs w:val="24"/>
-        </w:rPr>
-        <w:t xml:space="preserve">Git </w:t>
+        <w:t>c</w:t>
+      </w:r>
+      <w:r>
+        <w:rPr>
+          <w:rFonts w:cstheme="minorHAnsi"/>
+          <w:b/>
+          <w:bCs/>
+          <w:color w:val="0070C0"/>
+          <w:sz w:val="24"/>
+          <w:szCs w:val="24"/>
+        </w:rPr>
+        <w:t>lear</w:t>
+      </w:r>
+    </w:p>
+    <w:p>
+      <w:pPr>
+        <w:spacing w:after="0"/>
+        <w:rPr>
+          <w:rFonts w:cstheme="minorHAnsi"/>
+          <w:b/>
+          <w:bCs/>
+          <w:color w:val="0070C0"/>
+          <w:sz w:val="24"/>
+          <w:szCs w:val="24"/>
+        </w:rPr>
+      </w:pPr>
+      <w:r>
+        <w:rPr>
+          <w:rFonts w:cstheme="minorHAnsi"/>
+          <w:b/>
+          <w:bCs/>
+          <w:color w:val="0070C0"/>
+          <w:sz w:val="24"/>
+          <w:szCs w:val="24"/>
+        </w:rPr>
+        <w:t>g</w:t>
+      </w:r>
+      <w:r>
+        <w:rPr>
+          <w:rFonts w:cstheme="minorHAnsi"/>
+          <w:b/>
+          <w:bCs/>
+          <w:color w:val="0070C0"/>
+          <w:sz w:val="24"/>
+          <w:szCs w:val="24"/>
+        </w:rPr>
+        <w:t>raph</w:t>
+      </w:r>
+    </w:p>
+    <w:p>
+      <w:pPr>
+        <w:spacing w:after="0"/>
+        <w:rPr>
+          <w:rFonts w:cstheme="minorHAnsi"/>
+          <w:b/>
+          <w:bCs/>
+          <w:color w:val="0070C0"/>
+          <w:sz w:val="24"/>
+          <w:szCs w:val="24"/>
+        </w:rPr>
+      </w:pPr>
+      <w:r>
+        <w:rPr>
+          <w:rFonts w:cstheme="minorHAnsi"/>
+          <w:b/>
+          <w:bCs/>
+          <w:color w:val="0070C0"/>
+          <w:sz w:val="24"/>
+          <w:szCs w:val="24"/>
+        </w:rPr>
+        <w:t>g</w:t>
+      </w:r>
+      <w:r>
+        <w:rPr>
+          <w:rFonts w:cstheme="minorHAnsi"/>
+          <w:b/>
+          <w:bCs/>
+          <w:color w:val="0070C0"/>
+          <w:sz w:val="24"/>
+          <w:szCs w:val="24"/>
+        </w:rPr>
+        <w:t>it fetch sandhikagalih</w:t>
+      </w:r>
+    </w:p>
+    <w:p>
+      <w:pPr>
+        <w:spacing w:after="0"/>
+        <w:rPr>
+          <w:rFonts w:cstheme="minorHAnsi"/>
+          <w:b/>
+          <w:bCs/>
+          <w:color w:val="0070C0"/>
+          <w:sz w:val="24"/>
+          <w:szCs w:val="24"/>
+        </w:rPr>
+      </w:pPr>
+      <w:r>
+        <w:rPr>
+          <w:rFonts w:cstheme="minorHAnsi"/>
+          <w:b/>
+          <w:bCs/>
+          <w:color w:val="0070C0"/>
+          <w:sz w:val="24"/>
+          <w:szCs w:val="24"/>
+        </w:rPr>
+        <w:t>g</w:t>
+      </w:r>
+      <w:r>
+        <w:rPr>
+          <w:rFonts w:cstheme="minorHAnsi"/>
+          <w:b/>
+          <w:bCs/>
+          <w:color w:val="0070C0"/>
+          <w:sz w:val="24"/>
+          <w:szCs w:val="24"/>
+        </w:rPr>
+        <w:t>raph</w:t>
+      </w:r>
+    </w:p>
+    <w:p>
+      <w:pPr>
+        <w:spacing w:after="0"/>
+        <w:rPr>
+          <w:rFonts w:cstheme="minorHAnsi"/>
+          <w:b/>
+          <w:bCs/>
+          <w:color w:val="0070C0"/>
+          <w:sz w:val="24"/>
+          <w:szCs w:val="24"/>
+        </w:rPr>
+      </w:pPr>
+      <w:r>
+        <w:rPr>
+          <w:rFonts w:cstheme="minorHAnsi"/>
+          <w:b/>
+          <w:bCs/>
+          <w:color w:val="0070C0"/>
+          <w:sz w:val="24"/>
+          <w:szCs w:val="24"/>
+        </w:rPr>
+        <w:t>g</w:t>
+      </w:r>
+      <w:r>
+        <w:rPr>
+          <w:rFonts w:cstheme="minorHAnsi"/>
+          <w:b/>
+          <w:bCs/>
+          <w:color w:val="0070C0"/>
+          <w:sz w:val="24"/>
+          <w:szCs w:val="24"/>
+        </w:rPr>
+        <w:t xml:space="preserve">anti index.html di sandhikagalih </w:t>
+      </w:r>
+    </w:p>
+    <w:p>
+      <w:pPr>
+        <w:spacing w:after="0"/>
+        <w:rPr>
+          <w:rFonts w:cstheme="minorHAnsi"/>
+          <w:b/>
+          <w:bCs/>
+          <w:color w:val="0070C0"/>
+          <w:sz w:val="24"/>
+          <w:szCs w:val="24"/>
+        </w:rPr>
+      </w:pPr>
+      <w:r>
+        <w:rPr>
+          <w:rFonts w:cstheme="minorHAnsi"/>
+          <w:b/>
+          <w:bCs/>
+          <w:color w:val="0070C0"/>
+          <w:sz w:val="24"/>
+          <w:szCs w:val="24"/>
+        </w:rPr>
+        <w:t>g</w:t>
+      </w:r>
+      <w:r>
+        <w:rPr>
+          <w:rFonts w:cstheme="minorHAnsi"/>
+          <w:b/>
+          <w:bCs/>
+          <w:color w:val="0070C0"/>
+          <w:sz w:val="24"/>
+          <w:szCs w:val="24"/>
+        </w:rPr>
+        <w:t>it status</w:t>
+      </w:r>
+    </w:p>
+    <w:p>
+      <w:pPr>
+        <w:spacing w:after="0"/>
+        <w:rPr>
+          <w:rFonts w:cstheme="minorHAnsi"/>
+          <w:b/>
+          <w:bCs/>
+          <w:color w:val="0070C0"/>
+          <w:sz w:val="24"/>
+          <w:szCs w:val="24"/>
+        </w:rPr>
+      </w:pPr>
+      <w:r>
+        <w:rPr>
+          <w:rFonts w:cstheme="minorHAnsi"/>
+          <w:b/>
+          <w:bCs/>
+          <w:color w:val="0070C0"/>
+          <w:sz w:val="24"/>
+          <w:szCs w:val="24"/>
+        </w:rPr>
+        <w:t>g</w:t>
+      </w:r>
+      <w:r>
+        <w:rPr>
+          <w:rFonts w:cstheme="minorHAnsi"/>
+          <w:b/>
+          <w:bCs/>
+          <w:color w:val="0070C0"/>
+          <w:sz w:val="24"/>
+          <w:szCs w:val="24"/>
+        </w:rPr>
+        <w:t xml:space="preserve">it </w:t>
       </w:r>
       <w:proofErr w:type="gramStart"/>
       <w:r>
@@ -15443,55 +16114,88 @@
           <w:sz w:val="24"/>
           <w:szCs w:val="24"/>
         </w:rPr>
-        <w:t>Git commit -m “mengubah warna tombol”</w:t>
-      </w:r>
-    </w:p>
-    <w:p>
-      <w:pPr>
-        <w:spacing w:after="0"/>
-        <w:rPr>
-          <w:rFonts w:cstheme="minorHAnsi"/>
-          <w:b/>
-          <w:bCs/>
-          <w:color w:val="0070C0"/>
-          <w:sz w:val="24"/>
-          <w:szCs w:val="24"/>
-        </w:rPr>
-      </w:pPr>
-      <w:r>
-        <w:rPr>
-          <w:rFonts w:cstheme="minorHAnsi"/>
-          <w:b/>
-          <w:bCs/>
-          <w:color w:val="0070C0"/>
-          <w:sz w:val="24"/>
-          <w:szCs w:val="24"/>
-        </w:rPr>
-        <w:t>Git push -u origin master</w:t>
-      </w:r>
-    </w:p>
-    <w:p>
-      <w:pPr>
-        <w:spacing w:after="0"/>
-        <w:rPr>
-          <w:rFonts w:cstheme="minorHAnsi"/>
-          <w:b/>
-          <w:bCs/>
-          <w:color w:val="0070C0"/>
-          <w:sz w:val="24"/>
-          <w:szCs w:val="24"/>
-        </w:rPr>
-      </w:pPr>
-      <w:r>
-        <w:rPr>
-          <w:rFonts w:cstheme="minorHAnsi"/>
-          <w:b/>
-          <w:bCs/>
-          <w:color w:val="0070C0"/>
-          <w:sz w:val="24"/>
-          <w:szCs w:val="24"/>
-        </w:rPr>
-        <w:t>Git status</w:t>
+        <w:t>g</w:t>
+      </w:r>
+      <w:r>
+        <w:rPr>
+          <w:rFonts w:cstheme="minorHAnsi"/>
+          <w:b/>
+          <w:bCs/>
+          <w:color w:val="0070C0"/>
+          <w:sz w:val="24"/>
+          <w:szCs w:val="24"/>
+        </w:rPr>
+        <w:t>it commit -m “mengubah warna tombol”</w:t>
+      </w:r>
+    </w:p>
+    <w:p>
+      <w:pPr>
+        <w:spacing w:after="0"/>
+        <w:rPr>
+          <w:rFonts w:cstheme="minorHAnsi"/>
+          <w:b/>
+          <w:bCs/>
+          <w:color w:val="0070C0"/>
+          <w:sz w:val="24"/>
+          <w:szCs w:val="24"/>
+        </w:rPr>
+      </w:pPr>
+      <w:r>
+        <w:rPr>
+          <w:rFonts w:cstheme="minorHAnsi"/>
+          <w:b/>
+          <w:bCs/>
+          <w:color w:val="0070C0"/>
+          <w:sz w:val="24"/>
+          <w:szCs w:val="24"/>
+        </w:rPr>
+        <w:t>g</w:t>
+      </w:r>
+      <w:r>
+        <w:rPr>
+          <w:rFonts w:cstheme="minorHAnsi"/>
+          <w:b/>
+          <w:bCs/>
+          <w:color w:val="0070C0"/>
+          <w:sz w:val="24"/>
+          <w:szCs w:val="24"/>
+        </w:rPr>
+        <w:t>it push -u origin master</w:t>
+      </w:r>
+    </w:p>
+    <w:p>
+      <w:pPr>
+        <w:spacing w:after="0"/>
+        <w:rPr>
+          <w:rFonts w:cstheme="minorHAnsi"/>
+          <w:b/>
+          <w:bCs/>
+          <w:color w:val="0070C0"/>
+          <w:sz w:val="24"/>
+          <w:szCs w:val="24"/>
+        </w:rPr>
+      </w:pPr>
+      <w:r>
+        <w:rPr>
+          <w:rFonts w:cstheme="minorHAnsi"/>
+          <w:b/>
+          <w:bCs/>
+          <w:color w:val="0070C0"/>
+          <w:sz w:val="24"/>
+          <w:szCs w:val="24"/>
+        </w:rPr>
+        <w:t>g</w:t>
+      </w:r>
+      <w:r>
+        <w:rPr>
+          <w:rFonts w:cstheme="minorHAnsi"/>
+          <w:b/>
+          <w:bCs/>
+          <w:color w:val="0070C0"/>
+          <w:sz w:val="24"/>
+          <w:szCs w:val="24"/>
+        </w:rPr>
+        <w:t>it status</w:t>
       </w:r>
     </w:p>
     <w:p>
@@ -15567,7 +16271,18 @@
           <w:sz w:val="24"/>
           <w:szCs w:val="24"/>
         </w:rPr>
-        <w:t>Git status</w:t>
+        <w:t>g</w:t>
+      </w:r>
+      <w:r>
+        <w:rPr>
+          <w:rFonts w:cstheme="minorHAnsi"/>
+          <w:b/>
+          <w:bCs/>
+          <w:color w:val="0070C0"/>
+          <w:sz w:val="24"/>
+          <w:szCs w:val="24"/>
+        </w:rPr>
+        <w:t>it status</w:t>
       </w:r>
     </w:p>
     <w:p>
@@ -15609,55 +16324,88 @@
           <w:sz w:val="24"/>
           <w:szCs w:val="24"/>
         </w:rPr>
-        <w:t>Git fetch sandhikagalih</w:t>
-      </w:r>
-    </w:p>
-    <w:p>
-      <w:pPr>
-        <w:spacing w:after="0"/>
-        <w:rPr>
-          <w:rFonts w:cstheme="minorHAnsi"/>
-          <w:b/>
-          <w:bCs/>
-          <w:color w:val="0070C0"/>
-          <w:sz w:val="24"/>
-          <w:szCs w:val="24"/>
-        </w:rPr>
-      </w:pPr>
-      <w:r>
-        <w:rPr>
-          <w:rFonts w:cstheme="minorHAnsi"/>
-          <w:b/>
-          <w:bCs/>
-          <w:color w:val="0070C0"/>
-          <w:sz w:val="24"/>
-          <w:szCs w:val="24"/>
-        </w:rPr>
-        <w:t>Git status</w:t>
-      </w:r>
-    </w:p>
-    <w:p>
-      <w:pPr>
-        <w:spacing w:after="0"/>
-        <w:rPr>
-          <w:rFonts w:cstheme="minorHAnsi"/>
-          <w:b/>
-          <w:bCs/>
-          <w:color w:val="0070C0"/>
-          <w:sz w:val="24"/>
-          <w:szCs w:val="24"/>
-        </w:rPr>
-      </w:pPr>
-      <w:r>
-        <w:rPr>
-          <w:rFonts w:cstheme="minorHAnsi"/>
-          <w:b/>
-          <w:bCs/>
-          <w:color w:val="0070C0"/>
-          <w:sz w:val="24"/>
-          <w:szCs w:val="24"/>
-        </w:rPr>
-        <w:t>Graph</w:t>
+        <w:t>g</w:t>
+      </w:r>
+      <w:r>
+        <w:rPr>
+          <w:rFonts w:cstheme="minorHAnsi"/>
+          <w:b/>
+          <w:bCs/>
+          <w:color w:val="0070C0"/>
+          <w:sz w:val="24"/>
+          <w:szCs w:val="24"/>
+        </w:rPr>
+        <w:t>it fetch sandhikagalih</w:t>
+      </w:r>
+    </w:p>
+    <w:p>
+      <w:pPr>
+        <w:spacing w:after="0"/>
+        <w:rPr>
+          <w:rFonts w:cstheme="minorHAnsi"/>
+          <w:b/>
+          <w:bCs/>
+          <w:color w:val="0070C0"/>
+          <w:sz w:val="24"/>
+          <w:szCs w:val="24"/>
+        </w:rPr>
+      </w:pPr>
+      <w:r>
+        <w:rPr>
+          <w:rFonts w:cstheme="minorHAnsi"/>
+          <w:b/>
+          <w:bCs/>
+          <w:color w:val="0070C0"/>
+          <w:sz w:val="24"/>
+          <w:szCs w:val="24"/>
+        </w:rPr>
+        <w:t>g</w:t>
+      </w:r>
+      <w:r>
+        <w:rPr>
+          <w:rFonts w:cstheme="minorHAnsi"/>
+          <w:b/>
+          <w:bCs/>
+          <w:color w:val="0070C0"/>
+          <w:sz w:val="24"/>
+          <w:szCs w:val="24"/>
+        </w:rPr>
+        <w:t>it status</w:t>
+      </w:r>
+    </w:p>
+    <w:p>
+      <w:pPr>
+        <w:spacing w:after="0"/>
+        <w:rPr>
+          <w:rFonts w:cstheme="minorHAnsi"/>
+          <w:b/>
+          <w:bCs/>
+          <w:color w:val="0070C0"/>
+          <w:sz w:val="24"/>
+          <w:szCs w:val="24"/>
+        </w:rPr>
+      </w:pPr>
+      <w:r>
+        <w:rPr>
+          <w:rFonts w:cstheme="minorHAnsi"/>
+          <w:b/>
+          <w:bCs/>
+          <w:color w:val="0070C0"/>
+          <w:sz w:val="24"/>
+          <w:szCs w:val="24"/>
+        </w:rPr>
+        <w:t>g</w:t>
+      </w:r>
+      <w:r>
+        <w:rPr>
+          <w:rFonts w:cstheme="minorHAnsi"/>
+          <w:b/>
+          <w:bCs/>
+          <w:color w:val="0070C0"/>
+          <w:sz w:val="24"/>
+          <w:szCs w:val="24"/>
+        </w:rPr>
+        <w:t>raph</w:t>
       </w:r>
     </w:p>
     <w:p>
@@ -15682,31 +16430,53 @@
           <w:szCs w:val="24"/>
         </w:rPr>
         <w:lastRenderedPageBreak/>
-        <w:t>Git merge sandhikagalih/master</w:t>
-      </w:r>
-    </w:p>
-    <w:p>
-      <w:pPr>
-        <w:spacing w:after="0"/>
-        <w:rPr>
-          <w:rFonts w:cstheme="minorHAnsi"/>
-          <w:b/>
-          <w:bCs/>
-          <w:color w:val="0070C0"/>
-          <w:sz w:val="24"/>
-          <w:szCs w:val="24"/>
-        </w:rPr>
-      </w:pPr>
-      <w:r>
-        <w:rPr>
-          <w:rFonts w:cstheme="minorHAnsi"/>
-          <w:b/>
-          <w:bCs/>
-          <w:color w:val="0070C0"/>
-          <w:sz w:val="24"/>
-          <w:szCs w:val="24"/>
-        </w:rPr>
-        <w:t>Graph</w:t>
+        <w:t>g</w:t>
+      </w:r>
+      <w:r>
+        <w:rPr>
+          <w:rFonts w:cstheme="minorHAnsi"/>
+          <w:b/>
+          <w:bCs/>
+          <w:color w:val="0070C0"/>
+          <w:sz w:val="24"/>
+          <w:szCs w:val="24"/>
+        </w:rPr>
+        <w:t>it merge sandhikagalih/master</w:t>
+      </w:r>
+    </w:p>
+    <w:p>
+      <w:pPr>
+        <w:spacing w:after="0"/>
+        <w:rPr>
+          <w:rFonts w:cstheme="minorHAnsi"/>
+          <w:b/>
+          <w:bCs/>
+          <w:color w:val="0070C0"/>
+          <w:sz w:val="24"/>
+          <w:szCs w:val="24"/>
+        </w:rPr>
+      </w:pPr>
+      <w:r>
+        <w:rPr>
+          <w:rFonts w:cstheme="minorHAnsi"/>
+          <w:b/>
+          <w:bCs/>
+          <w:color w:val="0070C0"/>
+          <w:sz w:val="24"/>
+          <w:szCs w:val="24"/>
+        </w:rPr>
+        <w:t>g</w:t>
+      </w:r>
+      <w:r>
+        <w:rPr>
+          <w:rFonts w:cstheme="minorHAnsi"/>
+          <w:b/>
+          <w:bCs/>
+          <w:color w:val="0070C0"/>
+          <w:sz w:val="24"/>
+          <w:szCs w:val="24"/>
+        </w:rPr>
+        <w:t>raph</w:t>
       </w:r>
     </w:p>
     <w:p>
@@ -15776,55 +16546,88 @@
           <w:sz w:val="24"/>
           <w:szCs w:val="24"/>
         </w:rPr>
-        <w:t>Git push -u origin master</w:t>
-      </w:r>
-    </w:p>
-    <w:p>
-      <w:pPr>
-        <w:spacing w:after="0"/>
-        <w:rPr>
-          <w:rFonts w:cstheme="minorHAnsi"/>
-          <w:b/>
-          <w:bCs/>
-          <w:color w:val="0070C0"/>
-          <w:sz w:val="24"/>
-          <w:szCs w:val="24"/>
-        </w:rPr>
-      </w:pPr>
-      <w:r>
-        <w:rPr>
-          <w:rFonts w:cstheme="minorHAnsi"/>
-          <w:b/>
-          <w:bCs/>
-          <w:color w:val="0070C0"/>
-          <w:sz w:val="24"/>
-          <w:szCs w:val="24"/>
-        </w:rPr>
-        <w:t>Clear</w:t>
-      </w:r>
-    </w:p>
-    <w:p>
-      <w:pPr>
-        <w:spacing w:after="0"/>
-        <w:rPr>
-          <w:rFonts w:cstheme="minorHAnsi"/>
-          <w:b/>
-          <w:bCs/>
-          <w:color w:val="0070C0"/>
-          <w:sz w:val="24"/>
-          <w:szCs w:val="24"/>
-        </w:rPr>
-      </w:pPr>
-      <w:r>
-        <w:rPr>
-          <w:rFonts w:cstheme="minorHAnsi"/>
-          <w:b/>
-          <w:bCs/>
-          <w:color w:val="0070C0"/>
-          <w:sz w:val="24"/>
-          <w:szCs w:val="24"/>
-        </w:rPr>
-        <w:t>Graph</w:t>
+        <w:t>g</w:t>
+      </w:r>
+      <w:r>
+        <w:rPr>
+          <w:rFonts w:cstheme="minorHAnsi"/>
+          <w:b/>
+          <w:bCs/>
+          <w:color w:val="0070C0"/>
+          <w:sz w:val="24"/>
+          <w:szCs w:val="24"/>
+        </w:rPr>
+        <w:t>it push -u origin master</w:t>
+      </w:r>
+    </w:p>
+    <w:p>
+      <w:pPr>
+        <w:spacing w:after="0"/>
+        <w:rPr>
+          <w:rFonts w:cstheme="minorHAnsi"/>
+          <w:b/>
+          <w:bCs/>
+          <w:color w:val="0070C0"/>
+          <w:sz w:val="24"/>
+          <w:szCs w:val="24"/>
+        </w:rPr>
+      </w:pPr>
+      <w:r>
+        <w:rPr>
+          <w:rFonts w:cstheme="minorHAnsi"/>
+          <w:b/>
+          <w:bCs/>
+          <w:color w:val="0070C0"/>
+          <w:sz w:val="24"/>
+          <w:szCs w:val="24"/>
+        </w:rPr>
+        <w:t>c</w:t>
+      </w:r>
+      <w:r>
+        <w:rPr>
+          <w:rFonts w:cstheme="minorHAnsi"/>
+          <w:b/>
+          <w:bCs/>
+          <w:color w:val="0070C0"/>
+          <w:sz w:val="24"/>
+          <w:szCs w:val="24"/>
+        </w:rPr>
+        <w:t>lear</w:t>
+      </w:r>
+    </w:p>
+    <w:p>
+      <w:pPr>
+        <w:spacing w:after="0"/>
+        <w:rPr>
+          <w:rFonts w:cstheme="minorHAnsi"/>
+          <w:b/>
+          <w:bCs/>
+          <w:color w:val="0070C0"/>
+          <w:sz w:val="24"/>
+          <w:szCs w:val="24"/>
+        </w:rPr>
+      </w:pPr>
+      <w:r>
+        <w:rPr>
+          <w:rFonts w:cstheme="minorHAnsi"/>
+          <w:b/>
+          <w:bCs/>
+          <w:color w:val="0070C0"/>
+          <w:sz w:val="24"/>
+          <w:szCs w:val="24"/>
+        </w:rPr>
+        <w:t>g</w:t>
+      </w:r>
+      <w:r>
+        <w:rPr>
+          <w:rFonts w:cstheme="minorHAnsi"/>
+          <w:b/>
+          <w:bCs/>
+          <w:color w:val="0070C0"/>
+          <w:sz w:val="24"/>
+          <w:szCs w:val="24"/>
+        </w:rPr>
+        <w:t>raph</w:t>
       </w:r>
     </w:p>
     <w:p>
@@ -16106,7 +16909,18 @@
           <w:sz w:val="24"/>
           <w:szCs w:val="24"/>
         </w:rPr>
-        <w:t>Git branch</w:t>
+        <w:t>g</w:t>
+      </w:r>
+      <w:r>
+        <w:rPr>
+          <w:rFonts w:cstheme="minorHAnsi"/>
+          <w:b/>
+          <w:bCs/>
+          <w:color w:val="0070C0"/>
+          <w:sz w:val="24"/>
+          <w:szCs w:val="24"/>
+        </w:rPr>
+        <w:t>it branch</w:t>
       </w:r>
       <w:r>
         <w:rPr>
@@ -16138,7 +16952,18 @@
           <w:sz w:val="24"/>
           <w:szCs w:val="24"/>
         </w:rPr>
-        <w:t xml:space="preserve">Git branch </w:t>
+        <w:t>g</w:t>
+      </w:r>
+      <w:r>
+        <w:rPr>
+          <w:rFonts w:cstheme="minorHAnsi"/>
+          <w:b/>
+          <w:bCs/>
+          <w:color w:val="0070C0"/>
+          <w:sz w:val="24"/>
+          <w:szCs w:val="24"/>
+        </w:rPr>
+        <w:t xml:space="preserve">it branch </w:t>
       </w:r>
       <w:r>
         <w:rPr>
@@ -16213,7 +17038,18 @@
           <w:sz w:val="24"/>
           <w:szCs w:val="24"/>
         </w:rPr>
-        <w:t>Git checkout -b features</w:t>
+        <w:t>g</w:t>
+      </w:r>
+      <w:r>
+        <w:rPr>
+          <w:rFonts w:cstheme="minorHAnsi"/>
+          <w:b/>
+          <w:bCs/>
+          <w:color w:val="0070C0"/>
+          <w:sz w:val="24"/>
+          <w:szCs w:val="24"/>
+        </w:rPr>
+        <w:t>it checkout -b features</w:t>
       </w:r>
     </w:p>
     <w:p>
@@ -16292,7 +17128,31 @@
           <w:sz w:val="24"/>
           <w:szCs w:val="24"/>
         </w:rPr>
-        <w:t>Git branch features</w:t>
+        <w:t xml:space="preserve">it </w:t>
+      </w:r>
+      <w:proofErr w:type="gramStart"/>
+      <w:r>
+        <w:rPr>
+          <w:rFonts w:cstheme="minorHAnsi"/>
+          <w:b/>
+          <w:bCs/>
+          <w:color w:val="0070C0"/>
+          <w:sz w:val="24"/>
+          <w:szCs w:val="24"/>
+        </w:rPr>
+        <w:t>branch</w:t>
+      </w:r>
+      <w:proofErr w:type="gramEnd"/>
+      <w:r>
+        <w:rPr>
+          <w:rFonts w:cstheme="minorHAnsi"/>
+          <w:b/>
+          <w:bCs/>
+          <w:color w:val="0070C0"/>
+          <w:sz w:val="24"/>
+          <w:szCs w:val="24"/>
+        </w:rPr>
+        <w:t xml:space="preserve"> features</w:t>
       </w:r>
     </w:p>
     <w:p>
@@ -16319,7 +17179,18 @@
           <w:sz w:val="24"/>
           <w:szCs w:val="24"/>
         </w:rPr>
-        <w:t xml:space="preserve">Git branch </w:t>
+        <w:t>g</w:t>
+      </w:r>
+      <w:r>
+        <w:rPr>
+          <w:rFonts w:cstheme="minorHAnsi"/>
+          <w:b/>
+          <w:bCs/>
+          <w:color w:val="0070C0"/>
+          <w:sz w:val="24"/>
+          <w:szCs w:val="24"/>
+        </w:rPr>
+        <w:t xml:space="preserve">it branch </w:t>
       </w:r>
     </w:p>
     <w:p>
@@ -16404,7 +17275,18 @@
           <w:sz w:val="24"/>
           <w:szCs w:val="24"/>
         </w:rPr>
-        <w:t>Git checkout features</w:t>
+        <w:t>g</w:t>
+      </w:r>
+      <w:r>
+        <w:rPr>
+          <w:rFonts w:cstheme="minorHAnsi"/>
+          <w:b/>
+          <w:bCs/>
+          <w:color w:val="0070C0"/>
+          <w:sz w:val="24"/>
+          <w:szCs w:val="24"/>
+        </w:rPr>
+        <w:t>it checkout features</w:t>
       </w:r>
     </w:p>
     <w:p>
@@ -16473,7 +17355,18 @@
           <w:sz w:val="24"/>
           <w:szCs w:val="24"/>
         </w:rPr>
-        <w:t>Git status</w:t>
+        <w:t>g</w:t>
+      </w:r>
+      <w:r>
+        <w:rPr>
+          <w:rFonts w:cstheme="minorHAnsi"/>
+          <w:b/>
+          <w:bCs/>
+          <w:color w:val="0070C0"/>
+          <w:sz w:val="24"/>
+          <w:szCs w:val="24"/>
+        </w:rPr>
+        <w:t>it status</w:t>
       </w:r>
     </w:p>
     <w:p>
@@ -16500,7 +17393,18 @@
           <w:sz w:val="24"/>
           <w:szCs w:val="24"/>
         </w:rPr>
-        <w:t xml:space="preserve">Git </w:t>
+        <w:t>g</w:t>
+      </w:r>
+      <w:r>
+        <w:rPr>
+          <w:rFonts w:cstheme="minorHAnsi"/>
+          <w:b/>
+          <w:bCs/>
+          <w:color w:val="0070C0"/>
+          <w:sz w:val="24"/>
+          <w:szCs w:val="24"/>
+        </w:rPr>
+        <w:t xml:space="preserve">it </w:t>
       </w:r>
       <w:proofErr w:type="gramStart"/>
       <w:r>
@@ -16540,7 +17444,18 @@
           <w:sz w:val="24"/>
           <w:szCs w:val="24"/>
         </w:rPr>
-        <w:t>Git commit -m “rubah dikit index.html”</w:t>
+        <w:t>g</w:t>
+      </w:r>
+      <w:r>
+        <w:rPr>
+          <w:rFonts w:cstheme="minorHAnsi"/>
+          <w:b/>
+          <w:bCs/>
+          <w:color w:val="0070C0"/>
+          <w:sz w:val="24"/>
+          <w:szCs w:val="24"/>
+        </w:rPr>
+        <w:t>it commit -m “rubah dikit index.html”</w:t>
       </w:r>
     </w:p>
     <w:p>
@@ -16567,7 +17482,18 @@
           <w:sz w:val="24"/>
           <w:szCs w:val="24"/>
         </w:rPr>
-        <w:t>Gti status</w:t>
+        <w:t>g</w:t>
+      </w:r>
+      <w:r>
+        <w:rPr>
+          <w:rFonts w:cstheme="minorHAnsi"/>
+          <w:b/>
+          <w:bCs/>
+          <w:color w:val="0070C0"/>
+          <w:sz w:val="24"/>
+          <w:szCs w:val="24"/>
+        </w:rPr>
+        <w:t>ti status</w:t>
       </w:r>
     </w:p>
     <w:p>
@@ -16594,7 +17520,18 @@
           <w:sz w:val="24"/>
           <w:szCs w:val="24"/>
         </w:rPr>
-        <w:t>Graph</w:t>
+        <w:t>g</w:t>
+      </w:r>
+      <w:r>
+        <w:rPr>
+          <w:rFonts w:cstheme="minorHAnsi"/>
+          <w:b/>
+          <w:bCs/>
+          <w:color w:val="0070C0"/>
+          <w:sz w:val="24"/>
+          <w:szCs w:val="24"/>
+        </w:rPr>
+        <w:t>raph</w:t>
       </w:r>
     </w:p>
     <w:p>
@@ -16642,7 +17579,18 @@
           <w:sz w:val="24"/>
           <w:szCs w:val="24"/>
         </w:rPr>
-        <w:t>Git push origin features</w:t>
+        <w:t>g</w:t>
+      </w:r>
+      <w:r>
+        <w:rPr>
+          <w:rFonts w:cstheme="minorHAnsi"/>
+          <w:b/>
+          <w:bCs/>
+          <w:color w:val="0070C0"/>
+          <w:sz w:val="24"/>
+          <w:szCs w:val="24"/>
+        </w:rPr>
+        <w:t>it push origin features</w:t>
       </w:r>
     </w:p>
     <w:p>
@@ -16669,7 +17617,18 @@
           <w:sz w:val="24"/>
           <w:szCs w:val="24"/>
         </w:rPr>
-        <w:t>Clear</w:t>
+        <w:t>c</w:t>
+      </w:r>
+      <w:r>
+        <w:rPr>
+          <w:rFonts w:cstheme="minorHAnsi"/>
+          <w:b/>
+          <w:bCs/>
+          <w:color w:val="0070C0"/>
+          <w:sz w:val="24"/>
+          <w:szCs w:val="24"/>
+        </w:rPr>
+        <w:t>lear</w:t>
       </w:r>
     </w:p>
     <w:p>
@@ -16696,7 +17655,18 @@
           <w:sz w:val="24"/>
           <w:szCs w:val="24"/>
         </w:rPr>
-        <w:t>Graph</w:t>
+        <w:t>g</w:t>
+      </w:r>
+      <w:r>
+        <w:rPr>
+          <w:rFonts w:cstheme="minorHAnsi"/>
+          <w:b/>
+          <w:bCs/>
+          <w:color w:val="0070C0"/>
+          <w:sz w:val="24"/>
+          <w:szCs w:val="24"/>
+        </w:rPr>
+        <w:t>raph</w:t>
       </w:r>
     </w:p>
     <w:p>
@@ -16963,7 +17933,18 @@
           <w:sz w:val="24"/>
           <w:szCs w:val="24"/>
         </w:rPr>
-        <w:t>Git fetch sandhikagalih</w:t>
+        <w:t>g</w:t>
+      </w:r>
+      <w:r>
+        <w:rPr>
+          <w:rFonts w:cstheme="minorHAnsi"/>
+          <w:b/>
+          <w:bCs/>
+          <w:color w:val="0070C0"/>
+          <w:sz w:val="24"/>
+          <w:szCs w:val="24"/>
+        </w:rPr>
+        <w:t>it fetch sandhikagalih</w:t>
       </w:r>
     </w:p>
     <w:p>
@@ -16990,7 +17971,18 @@
           <w:sz w:val="24"/>
           <w:szCs w:val="24"/>
         </w:rPr>
-        <w:t>Graph</w:t>
+        <w:t>g</w:t>
+      </w:r>
+      <w:r>
+        <w:rPr>
+          <w:rFonts w:cstheme="minorHAnsi"/>
+          <w:b/>
+          <w:bCs/>
+          <w:color w:val="0070C0"/>
+          <w:sz w:val="24"/>
+          <w:szCs w:val="24"/>
+        </w:rPr>
+        <w:t>raph</w:t>
       </w:r>
     </w:p>
     <w:p>
@@ -17017,7 +18009,18 @@
           <w:sz w:val="24"/>
           <w:szCs w:val="24"/>
         </w:rPr>
-        <w:t>Git branch</w:t>
+        <w:t>g</w:t>
+      </w:r>
+      <w:r>
+        <w:rPr>
+          <w:rFonts w:cstheme="minorHAnsi"/>
+          <w:b/>
+          <w:bCs/>
+          <w:color w:val="0070C0"/>
+          <w:sz w:val="24"/>
+          <w:szCs w:val="24"/>
+        </w:rPr>
+        <w:t>it branch</w:t>
       </w:r>
     </w:p>
     <w:p>
@@ -17044,7 +18047,18 @@
           <w:sz w:val="24"/>
           <w:szCs w:val="24"/>
         </w:rPr>
-        <w:t>Git checkout master</w:t>
+        <w:t>g</w:t>
+      </w:r>
+      <w:r>
+        <w:rPr>
+          <w:rFonts w:cstheme="minorHAnsi"/>
+          <w:b/>
+          <w:bCs/>
+          <w:color w:val="0070C0"/>
+          <w:sz w:val="24"/>
+          <w:szCs w:val="24"/>
+        </w:rPr>
+        <w:t>it checkout master</w:t>
       </w:r>
     </w:p>
     <w:p>
@@ -17071,7 +18085,18 @@
           <w:sz w:val="24"/>
           <w:szCs w:val="24"/>
         </w:rPr>
-        <w:t>Git merge sandhikagalih/master</w:t>
+        <w:t>g</w:t>
+      </w:r>
+      <w:r>
+        <w:rPr>
+          <w:rFonts w:cstheme="minorHAnsi"/>
+          <w:b/>
+          <w:bCs/>
+          <w:color w:val="0070C0"/>
+          <w:sz w:val="24"/>
+          <w:szCs w:val="24"/>
+        </w:rPr>
+        <w:t>it merge sandhikagalih/master</w:t>
       </w:r>
     </w:p>
     <w:p>
@@ -17098,7 +18123,18 @@
           <w:sz w:val="24"/>
           <w:szCs w:val="24"/>
         </w:rPr>
-        <w:t>Graph</w:t>
+        <w:t>g</w:t>
+      </w:r>
+      <w:r>
+        <w:rPr>
+          <w:rFonts w:cstheme="minorHAnsi"/>
+          <w:b/>
+          <w:bCs/>
+          <w:color w:val="0070C0"/>
+          <w:sz w:val="24"/>
+          <w:szCs w:val="24"/>
+        </w:rPr>
+        <w:t>raph</w:t>
       </w:r>
     </w:p>
     <w:p>
@@ -17199,7 +18235,18 @@
           <w:sz w:val="24"/>
           <w:szCs w:val="24"/>
         </w:rPr>
-        <w:t>Git push origin master</w:t>
+        <w:t>g</w:t>
+      </w:r>
+      <w:r>
+        <w:rPr>
+          <w:rFonts w:cstheme="minorHAnsi"/>
+          <w:b/>
+          <w:bCs/>
+          <w:color w:val="0070C0"/>
+          <w:sz w:val="24"/>
+          <w:szCs w:val="24"/>
+        </w:rPr>
+        <w:t>it push origin master</w:t>
       </w:r>
     </w:p>
     <w:p>
@@ -17226,7 +18273,18 @@
           <w:sz w:val="24"/>
           <w:szCs w:val="24"/>
         </w:rPr>
-        <w:t>Graph</w:t>
+        <w:t>g</w:t>
+      </w:r>
+      <w:r>
+        <w:rPr>
+          <w:rFonts w:cstheme="minorHAnsi"/>
+          <w:b/>
+          <w:bCs/>
+          <w:color w:val="0070C0"/>
+          <w:sz w:val="24"/>
+          <w:szCs w:val="24"/>
+        </w:rPr>
+        <w:t>raph</w:t>
       </w:r>
     </w:p>
     <w:p>
@@ -17295,7 +18353,18 @@
           <w:sz w:val="24"/>
           <w:szCs w:val="24"/>
         </w:rPr>
-        <w:t>Git branch -d features</w:t>
+        <w:t>g</w:t>
+      </w:r>
+      <w:r>
+        <w:rPr>
+          <w:rFonts w:cstheme="minorHAnsi"/>
+          <w:b/>
+          <w:bCs/>
+          <w:color w:val="0070C0"/>
+          <w:sz w:val="24"/>
+          <w:szCs w:val="24"/>
+        </w:rPr>
+        <w:t>it branch -d features</w:t>
       </w:r>
     </w:p>
     <w:p>
@@ -17322,7 +18391,18 @@
           <w:sz w:val="24"/>
           <w:szCs w:val="24"/>
         </w:rPr>
-        <w:t>Git branch</w:t>
+        <w:t>g</w:t>
+      </w:r>
+      <w:r>
+        <w:rPr>
+          <w:rFonts w:cstheme="minorHAnsi"/>
+          <w:b/>
+          <w:bCs/>
+          <w:color w:val="0070C0"/>
+          <w:sz w:val="24"/>
+          <w:szCs w:val="24"/>
+        </w:rPr>
+        <w:t>it branch</w:t>
       </w:r>
     </w:p>
     <w:p>
@@ -17370,7 +18450,18 @@
           <w:sz w:val="24"/>
           <w:szCs w:val="24"/>
         </w:rPr>
-        <w:t>Graph</w:t>
+        <w:t>g</w:t>
+      </w:r>
+      <w:r>
+        <w:rPr>
+          <w:rFonts w:cstheme="minorHAnsi"/>
+          <w:b/>
+          <w:bCs/>
+          <w:color w:val="0070C0"/>
+          <w:sz w:val="24"/>
+          <w:szCs w:val="24"/>
+        </w:rPr>
+        <w:t>raph</w:t>
       </w:r>
     </w:p>
     <w:p>
@@ -17418,7 +18509,18 @@
           <w:sz w:val="24"/>
           <w:szCs w:val="24"/>
         </w:rPr>
-        <w:t>Git push origin ---d features</w:t>
+        <w:t>g</w:t>
+      </w:r>
+      <w:r>
+        <w:rPr>
+          <w:rFonts w:cstheme="minorHAnsi"/>
+          <w:b/>
+          <w:bCs/>
+          <w:color w:val="0070C0"/>
+          <w:sz w:val="24"/>
+          <w:szCs w:val="24"/>
+        </w:rPr>
+        <w:t>it push origin ---d features</w:t>
       </w:r>
     </w:p>
     <w:p>
@@ -22248,82 +23350,6 @@
         </w:rPr>
         <w:t xml:space="preserve"> hosting</w:t>
       </w:r>
-    </w:p>
-    <w:p>
-      <w:pPr>
-        <w:tabs>
-          <w:tab w:val="left" w:pos="5850"/>
-        </w:tabs>
-        <w:spacing w:after="0"/>
-        <w:rPr>
-          <w:rFonts w:cstheme="minorHAnsi"/>
-          <w:sz w:val="24"/>
-          <w:szCs w:val="24"/>
-        </w:rPr>
-      </w:pPr>
-    </w:p>
-    <w:p>
-      <w:pPr>
-        <w:tabs>
-          <w:tab w:val="left" w:pos="5850"/>
-        </w:tabs>
-        <w:spacing w:after="0"/>
-        <w:rPr>
-          <w:rFonts w:cstheme="minorHAnsi"/>
-          <w:sz w:val="24"/>
-          <w:szCs w:val="24"/>
-        </w:rPr>
-      </w:pPr>
-    </w:p>
-    <w:p>
-      <w:pPr>
-        <w:tabs>
-          <w:tab w:val="left" w:pos="5850"/>
-        </w:tabs>
-        <w:spacing w:after="0"/>
-        <w:rPr>
-          <w:rFonts w:cstheme="minorHAnsi"/>
-          <w:sz w:val="24"/>
-          <w:szCs w:val="24"/>
-        </w:rPr>
-      </w:pPr>
-    </w:p>
-    <w:p>
-      <w:pPr>
-        <w:tabs>
-          <w:tab w:val="left" w:pos="5850"/>
-        </w:tabs>
-        <w:spacing w:after="0"/>
-        <w:rPr>
-          <w:rFonts w:cstheme="minorHAnsi"/>
-          <w:sz w:val="24"/>
-          <w:szCs w:val="24"/>
-        </w:rPr>
-      </w:pPr>
-    </w:p>
-    <w:p>
-      <w:pPr>
-        <w:tabs>
-          <w:tab w:val="left" w:pos="5850"/>
-        </w:tabs>
-        <w:spacing w:after="0"/>
-        <w:rPr>
-          <w:rFonts w:cstheme="minorHAnsi"/>
-          <w:sz w:val="24"/>
-          <w:szCs w:val="24"/>
-        </w:rPr>
-      </w:pPr>
-    </w:p>
-    <w:p>
-      <w:pPr>
-        <w:pStyle w:val="ListParagraph"/>
-        <w:spacing w:after="0"/>
-        <w:rPr>
-          <w:rFonts w:cstheme="minorHAnsi"/>
-          <w:sz w:val="24"/>
-          <w:szCs w:val="24"/>
-        </w:rPr>
-      </w:pPr>
     </w:p>
     <w:sectPr>
       <w:pgSz w:w="12240" w:h="15840"/>

</xml_diff>

<commit_message>
menambah baris kosong di baris pertama dan kedua
</commit_message>
<xml_diff>
--- a/Rangkuman Belajar Git & GitHub.docx
+++ b/Rangkuman Belajar Git & GitHub.docx
@@ -35,6 +35,18 @@
           <w:u w:val="single"/>
         </w:rPr>
       </w:pPr>
+    </w:p>
+    <w:p>
+      <w:pPr>
+        <w:spacing w:after="0"/>
+        <w:rPr>
+          <w:b/>
+          <w:bCs/>
+          <w:sz w:val="24"/>
+          <w:szCs w:val="24"/>
+          <w:u w:val="single"/>
+        </w:rPr>
+      </w:pPr>
       <w:r>
         <w:rPr>
           <w:b/>
@@ -53,13 +65,15 @@
         <w:rPr>
           <w:b/>
           <w:bCs/>
-          <w:color w:val="0070C0"/>
           <w:sz w:val="24"/>
           <w:szCs w:val="24"/>
           <w:u w:val="single"/>
         </w:rPr>
       </w:pPr>
-      <w:r>
+    </w:p>
+    <w:p>
+      <w:pPr>
+        <w:spacing w:after="0"/>
         <w:rPr>
           <w:b/>
           <w:bCs/>
@@ -68,6 +82,16 @@
           <w:szCs w:val="24"/>
           <w:u w:val="single"/>
         </w:rPr>
+      </w:pPr>
+      <w:r>
+        <w:rPr>
+          <w:b/>
+          <w:bCs/>
+          <w:color w:val="0070C0"/>
+          <w:sz w:val="24"/>
+          <w:szCs w:val="24"/>
+          <w:u w:val="single"/>
+        </w:rPr>
         <w:t xml:space="preserve">git </w:t>
       </w:r>
       <w:r>
@@ -1091,6 +1115,7 @@
           <w:szCs w:val="24"/>
           <w:u w:val="single"/>
         </w:rPr>
+        <w:lastRenderedPageBreak/>
         <w:t>Git :</w:t>
       </w:r>
       <w:proofErr w:type="gramEnd"/>
@@ -1198,7 +1223,6 @@
           <w:szCs w:val="24"/>
           <w:u w:val="single"/>
         </w:rPr>
-        <w:lastRenderedPageBreak/>
         <w:t>Git :</w:t>
       </w:r>
       <w:proofErr w:type="gramEnd"/>
@@ -2423,6 +2447,7 @@
           <w:sz w:val="24"/>
           <w:szCs w:val="24"/>
         </w:rPr>
+        <w:lastRenderedPageBreak/>
         <w:t>commit</w:t>
       </w:r>
       <w:r>
@@ -2481,7 +2506,6 @@
           <w:sz w:val="24"/>
           <w:szCs w:val="24"/>
         </w:rPr>
-        <w:lastRenderedPageBreak/>
         <w:t>che</w:t>
       </w:r>
       <w:r>
@@ -3574,6 +3598,7 @@
           <w:sz w:val="24"/>
           <w:szCs w:val="24"/>
         </w:rPr>
+        <w:lastRenderedPageBreak/>
         <w:t xml:space="preserve">Pro Git </w:t>
       </w:r>
       <w:proofErr w:type="gramStart"/>
@@ -3617,7 +3642,6 @@
           <w:sz w:val="24"/>
           <w:szCs w:val="24"/>
         </w:rPr>
-        <w:lastRenderedPageBreak/>
         <w:t>htpps://git-scm.com/book/id/v2 for bahasa</w:t>
       </w:r>
     </w:p>
@@ -4897,6 +4921,7 @@
           <w:sz w:val="24"/>
           <w:szCs w:val="24"/>
         </w:rPr>
+        <w:lastRenderedPageBreak/>
         <w:t xml:space="preserve">cabang </w:t>
       </w:r>
       <w:r>
@@ -4963,7 +4988,6 @@
           <w:sz w:val="24"/>
           <w:szCs w:val="24"/>
         </w:rPr>
-        <w:lastRenderedPageBreak/>
         <w:t>git branch post</w:t>
       </w:r>
       <w:r>
@@ -6026,6 +6050,7 @@
           <w:sz w:val="24"/>
           <w:szCs w:val="24"/>
         </w:rPr>
+        <w:lastRenderedPageBreak/>
         <w:t>Masuk ke folder d:\applications</w:t>
       </w:r>
     </w:p>
@@ -6085,7 +6110,6 @@
           <w:sz w:val="24"/>
           <w:szCs w:val="24"/>
         </w:rPr>
-        <w:lastRenderedPageBreak/>
         <w:t>Maka sudah terhubung secara remote</w:t>
       </w:r>
     </w:p>
@@ -7281,6 +7305,7 @@
           <w:szCs w:val="24"/>
           <w:lang w:val="id-ID"/>
         </w:rPr>
+        <w:lastRenderedPageBreak/>
         <w:t>* 12b9e23 Initial commit</w:t>
       </w:r>
     </w:p>
@@ -7326,7 +7351,6 @@
           <w:sz w:val="24"/>
           <w:szCs w:val="24"/>
         </w:rPr>
-        <w:lastRenderedPageBreak/>
         <w:t xml:space="preserve">git config –global </w:t>
       </w:r>
       <w:proofErr w:type="gramStart"/>
@@ -8892,6 +8916,7 @@
           <w:szCs w:val="24"/>
           <w:lang w:val="id-ID" w:eastAsia="id-ID"/>
         </w:rPr>
+        <w:lastRenderedPageBreak/>
         <w:t>Writing objects: 100% (6/6), 671 bytes | 671.00 KiB/s, done.</w:t>
       </w:r>
     </w:p>
@@ -8972,7 +8997,6 @@
           <w:szCs w:val="24"/>
           <w:lang w:val="id-ID" w:eastAsia="id-ID"/>
         </w:rPr>
-        <w:lastRenderedPageBreak/>
         <w:t>remote: Resolving deltas: 100% (1/1), done.</w:t>
       </w:r>
     </w:p>
@@ -10006,6 +10030,7 @@
           <w:sz w:val="24"/>
           <w:szCs w:val="24"/>
         </w:rPr>
+        <w:lastRenderedPageBreak/>
         <w:t>g</w:t>
       </w:r>
       <w:r>
@@ -10086,7 +10111,6 @@
           <w:szCs w:val="24"/>
           <w:lang w:val="id-ID"/>
         </w:rPr>
-        <w:lastRenderedPageBreak/>
         <w:t>To https://github.com/ariefcu/test-remote-3.git</w:t>
       </w:r>
     </w:p>
@@ -11439,6 +11463,7 @@
           <w:szCs w:val="21"/>
           <w:lang w:val="id-ID" w:eastAsia="id-ID"/>
         </w:rPr>
+        <w:lastRenderedPageBreak/>
         <w:t xml:space="preserve">    </w:t>
       </w:r>
       <w:r>
@@ -11705,7 +11730,6 @@
           <w:szCs w:val="21"/>
           <w:lang w:val="id-ID" w:eastAsia="id-ID"/>
         </w:rPr>
-        <w:lastRenderedPageBreak/>
         <w:t xml:space="preserve">    </w:t>
       </w:r>
       <w:r>
@@ -13925,6 +13949,7 @@
           <w:szCs w:val="24"/>
           <w:lang w:val="id-ID"/>
         </w:rPr>
+        <w:lastRenderedPageBreak/>
         <w:t xml:space="preserve">* </w:t>
       </w:r>
       <w:r>
@@ -14009,7 +14034,6 @@
           <w:szCs w:val="24"/>
           <w:lang w:val="id-ID"/>
         </w:rPr>
-        <w:lastRenderedPageBreak/>
         <w:t xml:space="preserve">* </w:t>
       </w:r>
       <w:r>
@@ -15118,6 +15142,7 @@
           <w:sz w:val="24"/>
           <w:szCs w:val="24"/>
         </w:rPr>
+        <w:lastRenderedPageBreak/>
         <w:t xml:space="preserve">Di github </w:t>
       </w:r>
     </w:p>
@@ -15188,7 +15213,6 @@
           <w:sz w:val="24"/>
           <w:szCs w:val="24"/>
         </w:rPr>
-        <w:lastRenderedPageBreak/>
         <w:t>g</w:t>
       </w:r>
       <w:r>
@@ -16359,6 +16383,7 @@
           <w:sz w:val="24"/>
           <w:szCs w:val="24"/>
         </w:rPr>
+        <w:lastRenderedPageBreak/>
         <w:t>g</w:t>
       </w:r>
       <w:r>
@@ -16429,7 +16454,6 @@
           <w:sz w:val="24"/>
           <w:szCs w:val="24"/>
         </w:rPr>
-        <w:lastRenderedPageBreak/>
         <w:t>g</w:t>
       </w:r>
       <w:r>
@@ -17708,6 +17732,7 @@
           <w:sz w:val="24"/>
           <w:szCs w:val="24"/>
         </w:rPr>
+        <w:lastRenderedPageBreak/>
         <w:t xml:space="preserve">Sekarang kita usulkan </w:t>
       </w:r>
       <w:r>
@@ -17758,7 +17783,6 @@
           <w:sz w:val="24"/>
           <w:szCs w:val="24"/>
         </w:rPr>
-        <w:lastRenderedPageBreak/>
         <w:t>Klik create pull request</w:t>
       </w:r>
     </w:p>
@@ -18829,6 +18853,7 @@
           <w:sz w:val="24"/>
           <w:szCs w:val="24"/>
         </w:rPr>
+        <w:lastRenderedPageBreak/>
         <w:t xml:space="preserve">Nama file, </w:t>
       </w:r>
       <w:proofErr w:type="gramStart"/>
@@ -18917,7 +18942,6 @@
           <w:sz w:val="24"/>
           <w:szCs w:val="24"/>
         </w:rPr>
-        <w:lastRenderedPageBreak/>
         <w:t xml:space="preserve">Pola, </w:t>
       </w:r>
       <w:proofErr w:type="gramStart"/>
@@ -20592,6 +20616,7 @@
           <w:szCs w:val="20"/>
           <w:lang w:val="id-ID" w:eastAsia="id-ID"/>
         </w:rPr>
+        <w:lastRenderedPageBreak/>
         <w:t># Built Visual Studio Code Extensions</w:t>
       </w:r>
     </w:p>
@@ -20702,7 +20727,6 @@
           <w:szCs w:val="20"/>
           <w:lang w:val="id-ID" w:eastAsia="id-ID"/>
         </w:rPr>
-        <w:lastRenderedPageBreak/>
         <w:t>### VisualStudioCode Patch ###</w:t>
       </w:r>
     </w:p>
@@ -22232,6 +22256,7 @@
           <w:sz w:val="24"/>
           <w:szCs w:val="24"/>
         </w:rPr>
+        <w:lastRenderedPageBreak/>
         <w:t xml:space="preserve">git clone </w:t>
       </w:r>
       <w:hyperlink r:id="rId16" w:history="1">
@@ -22294,7 +22319,6 @@
           <w:sz w:val="24"/>
           <w:szCs w:val="24"/>
         </w:rPr>
-        <w:lastRenderedPageBreak/>
         <w:t>clear</w:t>
       </w:r>
     </w:p>
@@ -23296,6 +23320,7 @@
           <w:szCs w:val="24"/>
           <w:u w:val="single"/>
         </w:rPr>
+        <w:lastRenderedPageBreak/>
         <w:t>Git :</w:t>
       </w:r>
       <w:proofErr w:type="gramEnd"/>

</xml_diff>

<commit_message>
modified rangkuman... dan deleted ~...
</commit_message>
<xml_diff>
--- a/Rangkuman Belajar Git & GitHub.docx
+++ b/Rangkuman Belajar Git & GitHub.docx
@@ -1739,12 +1739,16 @@
       <w:pPr>
         <w:spacing w:after="0"/>
         <w:rPr>
-          <w:sz w:val="24"/>
-          <w:szCs w:val="24"/>
-        </w:rPr>
-      </w:pPr>
-      <w:r>
-        <w:rPr>
+          <w:b/>
+          <w:bCs/>
+          <w:sz w:val="24"/>
+          <w:szCs w:val="24"/>
+        </w:rPr>
+      </w:pPr>
+      <w:r>
+        <w:rPr>
+          <w:b/>
+          <w:bCs/>
           <w:sz w:val="24"/>
           <w:szCs w:val="24"/>
         </w:rPr>
@@ -1753,6 +1757,8 @@
       <w:proofErr w:type="gramStart"/>
       <w:r>
         <w:rPr>
+          <w:b/>
+          <w:bCs/>
           <w:sz w:val="24"/>
           <w:szCs w:val="24"/>
         </w:rPr>
@@ -1761,6 +1767,8 @@
       <w:proofErr w:type="gramEnd"/>
       <w:r>
         <w:rPr>
+          <w:b/>
+          <w:bCs/>
           <w:sz w:val="24"/>
           <w:szCs w:val="24"/>
         </w:rPr>

</xml_diff>